<commit_message>
imprensa - novo presskit
</commit_message>
<xml_diff>
--- a/arquivos/19festival_presskit_pt.docx
+++ b/arquivos/19festival_presskit_pt.docx
@@ -4,16 +4,310 @@
   <w:body>
     <w:p>
       <w:pPr>
+        <w:jc w:val="center"/>
+        <w:rPr>
+          <w:rStyle w:val="Strong"/>
+          <w:rFonts w:cs="Arial"/>
+          <w:color w:val="000000" w:themeColor="text1"/>
+          <w:bdr w:val="none" w:sz="0" w:space="0" w:color="auto" w:frame="1"/>
+        </w:rPr>
+      </w:pPr>
+    </w:p>
+    <w:p>
+      <w:pPr>
+        <w:jc w:val="center"/>
+        <w:rPr>
+          <w:rStyle w:val="Strong"/>
+          <w:rFonts w:cs="Arial"/>
+          <w:color w:val="000000" w:themeColor="text1"/>
+          <w:bdr w:val="none" w:sz="0" w:space="0" w:color="auto" w:frame="1"/>
+        </w:rPr>
+      </w:pPr>
+    </w:p>
+    <w:p>
+      <w:pPr>
+        <w:jc w:val="center"/>
+        <w:rPr>
+          <w:rStyle w:val="Strong"/>
+          <w:rFonts w:cs="Arial"/>
+          <w:color w:val="000000" w:themeColor="text1"/>
+          <w:bdr w:val="none" w:sz="0" w:space="0" w:color="auto" w:frame="1"/>
+        </w:rPr>
+      </w:pPr>
+    </w:p>
+    <w:p>
+      <w:pPr>
+        <w:jc w:val="center"/>
+        <w:rPr>
+          <w:rStyle w:val="Strong"/>
+          <w:rFonts w:cs="Arial"/>
+          <w:color w:val="000000" w:themeColor="text1"/>
+          <w:bdr w:val="none" w:sz="0" w:space="0" w:color="auto" w:frame="1"/>
+        </w:rPr>
+      </w:pPr>
+    </w:p>
+    <w:p>
+      <w:pPr>
+        <w:jc w:val="center"/>
+        <w:rPr>
+          <w:rStyle w:val="Strong"/>
+          <w:rFonts w:cs="Arial"/>
+          <w:color w:val="000000" w:themeColor="text1"/>
+          <w:bdr w:val="none" w:sz="0" w:space="0" w:color="auto" w:frame="1"/>
+        </w:rPr>
+      </w:pPr>
+    </w:p>
+    <w:p>
+      <w:pPr>
+        <w:jc w:val="center"/>
+        <w:rPr>
+          <w:rStyle w:val="Strong"/>
+          <w:rFonts w:cs="Arial"/>
+          <w:color w:val="000000" w:themeColor="text1"/>
+          <w:bdr w:val="none" w:sz="0" w:space="0" w:color="auto" w:frame="1"/>
+        </w:rPr>
+      </w:pPr>
+    </w:p>
+    <w:p>
+      <w:pPr>
+        <w:jc w:val="center"/>
+        <w:rPr>
+          <w:rStyle w:val="Strong"/>
+          <w:rFonts w:cs="Arial"/>
+          <w:color w:val="000000" w:themeColor="text1"/>
+          <w:bdr w:val="none" w:sz="0" w:space="0" w:color="auto" w:frame="1"/>
+        </w:rPr>
+      </w:pPr>
+    </w:p>
+    <w:p>
+      <w:pPr>
+        <w:jc w:val="center"/>
+        <w:rPr>
+          <w:rStyle w:val="Strong"/>
+          <w:rFonts w:cs="Arial"/>
+          <w:color w:val="000000" w:themeColor="text1"/>
+          <w:bdr w:val="none" w:sz="0" w:space="0" w:color="auto" w:frame="1"/>
+        </w:rPr>
+      </w:pPr>
+    </w:p>
+    <w:p>
+      <w:pPr>
+        <w:jc w:val="center"/>
+        <w:rPr>
+          <w:rStyle w:val="Strong"/>
+          <w:rFonts w:cs="Arial"/>
+          <w:color w:val="000000" w:themeColor="text1"/>
+          <w:sz w:val="40"/>
+          <w:szCs w:val="40"/>
+          <w:bdr w:val="none" w:sz="0" w:space="0" w:color="auto" w:frame="1"/>
+        </w:rPr>
+      </w:pPr>
+      <w:r>
+        <w:rPr>
+          <w:rStyle w:val="Strong"/>
+          <w:rFonts w:cs="Arial"/>
+          <w:color w:val="000000" w:themeColor="text1"/>
+          <w:sz w:val="40"/>
+          <w:szCs w:val="40"/>
+          <w:bdr w:val="none" w:sz="0" w:space="0" w:color="auto" w:frame="1"/>
+        </w:rPr>
+        <w:t>PRESS KIT</w:t>
+      </w:r>
+    </w:p>
+    <w:p>
+      <w:pPr>
+        <w:jc w:val="center"/>
+        <w:rPr>
+          <w:rStyle w:val="Strong"/>
+          <w:rFonts w:cs="Arial"/>
+          <w:color w:val="000000" w:themeColor="text1"/>
+          <w:bdr w:val="none" w:sz="0" w:space="0" w:color="auto" w:frame="1"/>
+        </w:rPr>
+      </w:pPr>
+      <w:r>
+        <w:rPr>
+          <w:rStyle w:val="Strong"/>
+          <w:rFonts w:cs="Arial"/>
+          <w:color w:val="000000" w:themeColor="text1"/>
+          <w:bdr w:val="none" w:sz="0" w:space="0" w:color="auto" w:frame="1"/>
+        </w:rPr>
+        <w:t xml:space="preserve">19º Festival de Arte Contemporânea </w:t>
+      </w:r>
+      <w:proofErr w:type="spellStart"/>
+      <w:r>
+        <w:rPr>
+          <w:rStyle w:val="Strong"/>
+          <w:rFonts w:cs="Arial"/>
+          <w:color w:val="000000" w:themeColor="text1"/>
+          <w:bdr w:val="none" w:sz="0" w:space="0" w:color="auto" w:frame="1"/>
+        </w:rPr>
+        <w:t>Sesc_Videobrasil</w:t>
+      </w:r>
+      <w:proofErr w:type="spellEnd"/>
+      <w:r>
+        <w:rPr>
+          <w:rStyle w:val="Strong"/>
+          <w:rFonts w:cs="Arial"/>
+          <w:color w:val="000000" w:themeColor="text1"/>
+          <w:bdr w:val="none" w:sz="0" w:space="0" w:color="auto" w:frame="1"/>
+        </w:rPr>
+        <w:t xml:space="preserve"> | Panoramas do Sul</w:t>
+      </w:r>
+    </w:p>
+    <w:p>
+      <w:pPr>
+        <w:jc w:val="center"/>
+        <w:rPr>
+          <w:rStyle w:val="Strong"/>
+          <w:rFonts w:cs="Arial"/>
+          <w:color w:val="000000" w:themeColor="text1"/>
+          <w:bdr w:val="none" w:sz="0" w:space="0" w:color="auto" w:frame="1"/>
+        </w:rPr>
+      </w:pPr>
+      <w:r>
+        <w:rPr>
+          <w:rStyle w:val="Strong"/>
+          <w:rFonts w:cs="Arial"/>
+          <w:color w:val="000000" w:themeColor="text1"/>
+          <w:bdr w:val="none" w:sz="0" w:space="0" w:color="auto" w:frame="1"/>
+        </w:rPr>
+        <w:t xml:space="preserve">6 de outubro </w:t>
+      </w:r>
+      <w:r>
+        <w:rPr>
+          <w:rStyle w:val="Strong"/>
+          <w:rFonts w:cs="Arial"/>
+          <w:color w:val="000000" w:themeColor="text1"/>
+          <w:bdr w:val="none" w:sz="0" w:space="0" w:color="auto" w:frame="1"/>
+        </w:rPr>
+        <w:t>-</w:t>
+      </w:r>
+      <w:r>
+        <w:rPr>
+          <w:rStyle w:val="Strong"/>
+          <w:rFonts w:cs="Arial"/>
+          <w:color w:val="000000" w:themeColor="text1"/>
+          <w:bdr w:val="none" w:sz="0" w:space="0" w:color="auto" w:frame="1"/>
+        </w:rPr>
+        <w:t xml:space="preserve"> 6 de dezembro</w:t>
+      </w:r>
+      <w:r>
+        <w:rPr>
+          <w:rStyle w:val="Strong"/>
+          <w:rFonts w:cs="Arial"/>
+          <w:color w:val="000000" w:themeColor="text1"/>
+          <w:bdr w:val="none" w:sz="0" w:space="0" w:color="auto" w:frame="1"/>
+        </w:rPr>
+        <w:t>, 2015</w:t>
+      </w:r>
+    </w:p>
+    <w:p>
+      <w:pPr>
+        <w:jc w:val="center"/>
+        <w:rPr>
+          <w:rStyle w:val="Strong"/>
+          <w:rFonts w:cs="Arial"/>
+          <w:color w:val="000000" w:themeColor="text1"/>
+          <w:bdr w:val="none" w:sz="0" w:space="0" w:color="auto" w:frame="1"/>
+        </w:rPr>
+      </w:pPr>
+    </w:p>
+    <w:p>
+      <w:pPr>
+        <w:jc w:val="center"/>
+        <w:rPr>
+          <w:rStyle w:val="Strong"/>
+          <w:rFonts w:cs="Arial"/>
+          <w:color w:val="000000" w:themeColor="text1"/>
+          <w:bdr w:val="none" w:sz="0" w:space="0" w:color="auto" w:frame="1"/>
+        </w:rPr>
+      </w:pPr>
+      <w:r>
+        <w:rPr>
+          <w:rStyle w:val="Strong"/>
+          <w:rFonts w:cs="Arial"/>
+          <w:color w:val="000000" w:themeColor="text1"/>
+          <w:bdr w:val="none" w:sz="0" w:space="0" w:color="auto" w:frame="1"/>
+        </w:rPr>
+        <w:t xml:space="preserve">Sesc Pompeia, Galpão VB e Paço das Artes </w:t>
+      </w:r>
+    </w:p>
+    <w:p>
+      <w:pPr>
+        <w:rPr>
+          <w:rStyle w:val="Strong"/>
+          <w:rFonts w:cs="Arial"/>
+          <w:color w:val="000000" w:themeColor="text1"/>
+          <w:bdr w:val="none" w:sz="0" w:space="0" w:color="auto" w:frame="1"/>
+        </w:rPr>
+      </w:pPr>
+    </w:p>
+    <w:p>
+      <w:pPr>
+        <w:jc w:val="center"/>
+        <w:rPr>
+          <w:rStyle w:val="Strong"/>
+          <w:rFonts w:cs="Arial"/>
+          <w:color w:val="000000" w:themeColor="text1"/>
+          <w:bdr w:val="none" w:sz="0" w:space="0" w:color="auto" w:frame="1"/>
+        </w:rPr>
+      </w:pPr>
+      <w:r>
+        <w:rPr>
+          <w:rStyle w:val="Strong"/>
+          <w:rFonts w:cs="Arial"/>
+          <w:color w:val="000000" w:themeColor="text1"/>
+          <w:bdr w:val="none" w:sz="0" w:space="0" w:color="auto" w:frame="1"/>
+        </w:rPr>
+        <w:t>19festival.com | #19festival</w:t>
+      </w:r>
+    </w:p>
+    <w:p>
+      <w:pPr>
+        <w:rPr>
+          <w:rStyle w:val="Strong"/>
+          <w:rFonts w:eastAsia="Times New Roman" w:cs="Arial"/>
+          <w:color w:val="000000" w:themeColor="text1"/>
+          <w:sz w:val="24"/>
+          <w:szCs w:val="24"/>
+          <w:bdr w:val="none" w:sz="0" w:space="0" w:color="auto" w:frame="1"/>
+        </w:rPr>
+      </w:pPr>
+      <w:r>
+        <w:rPr>
+          <w:rStyle w:val="Strong"/>
+          <w:rFonts w:cs="Arial"/>
+          <w:color w:val="000000" w:themeColor="text1"/>
+          <w:bdr w:val="none" w:sz="0" w:space="0" w:color="auto" w:frame="1"/>
+        </w:rPr>
+        <w:br w:type="page"/>
+      </w:r>
+    </w:p>
+    <w:p>
+      <w:pPr>
         <w:pStyle w:val="NormalWeb"/>
         <w:spacing w:before="0" w:beforeAutospacing="0" w:after="0" w:afterAutospacing="0" w:line="360" w:lineRule="auto"/>
         <w:jc w:val="center"/>
         <w:textAlignment w:val="baseline"/>
         <w:rPr>
-          <w:rFonts w:asciiTheme="minorHAnsi" w:hAnsiTheme="minorHAnsi" w:cs="Arial"/>
-          <w:color w:val="000000" w:themeColor="text1"/>
-        </w:rPr>
-      </w:pPr>
-      <w:bookmarkStart w:id="0" w:name="_GoBack"/>
+          <w:rStyle w:val="Strong"/>
+          <w:rFonts w:asciiTheme="minorHAnsi" w:hAnsiTheme="minorHAnsi" w:cs="Arial"/>
+          <w:color w:val="000000" w:themeColor="text1"/>
+          <w:bdr w:val="none" w:sz="0" w:space="0" w:color="auto" w:frame="1"/>
+        </w:rPr>
+      </w:pPr>
+    </w:p>
+    <w:p>
+      <w:pPr>
+        <w:pStyle w:val="NormalWeb"/>
+        <w:spacing w:before="0" w:beforeAutospacing="0" w:after="0" w:afterAutospacing="0" w:line="360" w:lineRule="auto"/>
+        <w:jc w:val="center"/>
+        <w:textAlignment w:val="baseline"/>
+        <w:rPr>
+          <w:rFonts w:asciiTheme="minorHAnsi" w:hAnsiTheme="minorHAnsi" w:cs="Arial"/>
+          <w:color w:val="000000" w:themeColor="text1"/>
+        </w:rPr>
+      </w:pPr>
       <w:r>
         <w:rPr>
           <w:rStyle w:val="Strong"/>
@@ -1407,16 +1701,7 @@
           <w:szCs w:val="24"/>
           <w:lang w:val="pt-BR"/>
         </w:rPr>
-        <w:t>.</w:t>
-      </w:r>
-      <w:r>
-        <w:rPr>
-          <w:rFonts w:asciiTheme="minorHAnsi" w:hAnsiTheme="minorHAnsi" w:cs="Arial"/>
-          <w:color w:val="000000" w:themeColor="text1"/>
-          <w:szCs w:val="24"/>
-          <w:lang w:val="pt-BR"/>
-        </w:rPr>
-        <w:t xml:space="preserve"> Nelas também estarão expostos catálogos do Festival, editados pela Edições Sesc São Paulo e a Associação Cultural </w:t>
+        <w:t xml:space="preserve">. Nelas também estarão expostos catálogos do Festival, editados pela Edições Sesc São Paulo e a Associação Cultural </w:t>
       </w:r>
       <w:proofErr w:type="spellStart"/>
       <w:r>
@@ -1959,15 +2244,7 @@
           <w:sz w:val="24"/>
           <w:szCs w:val="24"/>
         </w:rPr>
-        <w:t xml:space="preserve">, </w:t>
-      </w:r>
-      <w:r>
-        <w:rPr>
-          <w:rFonts w:cs="Arial"/>
-          <w:sz w:val="24"/>
-          <w:szCs w:val="24"/>
-        </w:rPr>
-        <w:t>em viagem ao Brasil no fim de 2014</w:t>
+        <w:t>, em viagem ao Brasil no fim de 2014</w:t>
       </w:r>
       <w:r>
         <w:rPr>
@@ -2532,18 +2809,7 @@
           <w:szCs w:val="24"/>
           <w:bdr w:val="none" w:sz="0" w:space="0" w:color="auto" w:frame="1"/>
         </w:rPr>
-        <w:t>,</w:t>
-      </w:r>
-      <w:r>
-        <w:rPr>
-          <w:rStyle w:val="Strong"/>
-          <w:rFonts w:cs="Arial"/>
-          <w:b w:val="0"/>
-          <w:sz w:val="24"/>
-          <w:szCs w:val="24"/>
-          <w:bdr w:val="none" w:sz="0" w:space="0" w:color="auto" w:frame="1"/>
-        </w:rPr>
-        <w:t xml:space="preserve"> artista de 67 anos nascida em Caetanópolis, Minas Gerais, tem uma produção que dialoga</w:t>
+        <w:t>, artista de 67 anos nascida em Caetanópolis, Minas Gerais, tem uma produção que dialoga</w:t>
       </w:r>
       <w:r>
         <w:rPr>
@@ -2756,13 +3022,7 @@
         <w:rPr>
           <w:rFonts w:asciiTheme="minorHAnsi" w:hAnsiTheme="minorHAnsi" w:cs="Arial"/>
         </w:rPr>
-        <w:t>jovem</w:t>
-      </w:r>
-      <w:r>
-        <w:rPr>
-          <w:rFonts w:asciiTheme="minorHAnsi" w:hAnsiTheme="minorHAnsi" w:cs="Arial"/>
-        </w:rPr>
-        <w:t xml:space="preserve"> </w:t>
+        <w:t xml:space="preserve">jovem </w:t>
       </w:r>
       <w:r>
         <w:rPr>
@@ -2905,37 +3165,18 @@
         <w:textAlignment w:val="baseline"/>
         <w:rPr>
           <w:rFonts w:asciiTheme="minorHAnsi" w:hAnsiTheme="minorHAnsi" w:cs="Arial"/>
-          <w:lang w:val="pt-PT"/>
-        </w:rPr>
-      </w:pPr>
-      <w:r>
-        <w:rPr>
-          <w:rFonts w:asciiTheme="minorHAnsi" w:hAnsiTheme="minorHAnsi" w:cs="Arial"/>
-          <w:lang w:val="pt-PT"/>
-        </w:rPr>
-        <w:t xml:space="preserve">Em contraste com a </w:t>
-      </w:r>
-      <w:proofErr w:type="spellStart"/>
-      <w:r>
-        <w:rPr>
-          <w:rFonts w:asciiTheme="minorHAnsi" w:hAnsiTheme="minorHAnsi" w:cs="Arial"/>
-          <w:lang w:val="pt-PT"/>
-        </w:rPr>
-        <w:t>organicidade</w:t>
-      </w:r>
-      <w:proofErr w:type="spellEnd"/>
-      <w:r>
-        <w:rPr>
-          <w:rFonts w:asciiTheme="minorHAnsi" w:hAnsiTheme="minorHAnsi" w:cs="Arial"/>
-          <w:lang w:val="pt-PT"/>
-        </w:rPr>
-        <w:t xml:space="preserve"> das técnicas artesanais exploradas por </w:t>
-      </w:r>
-      <w:proofErr w:type="spellStart"/>
-      <w:r>
-        <w:rPr>
-          <w:rFonts w:asciiTheme="minorHAnsi" w:hAnsiTheme="minorHAnsi" w:cs="Arial"/>
-          <w:lang w:val="pt-PT"/>
+        </w:rPr>
+      </w:pPr>
+      <w:r>
+        <w:rPr>
+          <w:rFonts w:asciiTheme="minorHAnsi" w:hAnsiTheme="minorHAnsi" w:cs="Arial"/>
+        </w:rPr>
+        <w:t xml:space="preserve">Em contraste com a organicidade das técnicas artesanais exploradas por </w:t>
+      </w:r>
+      <w:proofErr w:type="spellStart"/>
+      <w:r>
+        <w:rPr>
+          <w:rFonts w:asciiTheme="minorHAnsi" w:hAnsiTheme="minorHAnsi" w:cs="Arial"/>
         </w:rPr>
         <w:t>Konaté</w:t>
       </w:r>
@@ -2943,7 +3184,6 @@
       <w:r>
         <w:rPr>
           <w:rFonts w:asciiTheme="minorHAnsi" w:hAnsiTheme="minorHAnsi" w:cs="Arial"/>
-          <w:lang w:val="pt-PT"/>
         </w:rPr>
         <w:t xml:space="preserve"> e Gomes, a obra do brasileiro </w:t>
       </w:r>
@@ -2951,68 +3191,26 @@
         <w:rPr>
           <w:rFonts w:asciiTheme="minorHAnsi" w:hAnsiTheme="minorHAnsi" w:cs="Arial"/>
           <w:b/>
-          <w:lang w:val="pt-PT"/>
         </w:rPr>
         <w:t>Rodrigo Matheus</w:t>
       </w:r>
       <w:r>
         <w:rPr>
           <w:rFonts w:asciiTheme="minorHAnsi" w:hAnsiTheme="minorHAnsi" w:cs="Arial"/>
-          <w:lang w:val="pt-PT"/>
         </w:rPr>
         <w:t xml:space="preserve"> demanda engenharia pesada para suspender tambores</w:t>
       </w:r>
       <w:r>
         <w:rPr>
           <w:rFonts w:asciiTheme="minorHAnsi" w:hAnsiTheme="minorHAnsi" w:cs="Arial"/>
-          <w:lang w:val="pt-PT"/>
         </w:rPr>
         <w:t xml:space="preserve"> e </w:t>
       </w:r>
       <w:r>
         <w:rPr>
           <w:rFonts w:asciiTheme="minorHAnsi" w:hAnsiTheme="minorHAnsi" w:cs="Arial"/>
-          <w:lang w:val="pt-PT"/>
-        </w:rPr>
-        <w:t xml:space="preserve">construir uma estrutura de balanços, pesos e contrapesos que dinamizam a ocupação do espaço do </w:t>
-      </w:r>
-      <w:proofErr w:type="spellStart"/>
-      <w:r>
-        <w:rPr>
-          <w:rFonts w:asciiTheme="minorHAnsi" w:hAnsiTheme="minorHAnsi" w:cs="Arial"/>
-          <w:lang w:val="pt-PT"/>
-        </w:rPr>
-        <w:t>Galpão</w:t>
-      </w:r>
-      <w:proofErr w:type="spellEnd"/>
-      <w:r>
-        <w:rPr>
-          <w:rFonts w:asciiTheme="minorHAnsi" w:hAnsiTheme="minorHAnsi" w:cs="Arial"/>
-          <w:lang w:val="pt-PT"/>
-        </w:rPr>
-        <w:t xml:space="preserve"> do </w:t>
-      </w:r>
-      <w:proofErr w:type="spellStart"/>
-      <w:r>
-        <w:rPr>
-          <w:rFonts w:asciiTheme="minorHAnsi" w:hAnsiTheme="minorHAnsi" w:cs="Arial"/>
-          <w:lang w:val="pt-PT"/>
-        </w:rPr>
-        <w:t>Sesc</w:t>
-      </w:r>
-      <w:proofErr w:type="spellEnd"/>
-      <w:r>
-        <w:rPr>
-          <w:rFonts w:asciiTheme="minorHAnsi" w:hAnsiTheme="minorHAnsi" w:cs="Arial"/>
-          <w:lang w:val="pt-PT"/>
-        </w:rPr>
-        <w:t xml:space="preserve"> Pompeia e lançam o público numa zona de instabilidade com possíveis paralelos na provisoriedade das relações econômicas e sociais que embalam o inconsistente debate político contemporâneo. </w:t>
-      </w:r>
-      <w:r>
-        <w:rPr>
-          <w:rFonts w:asciiTheme="minorHAnsi" w:hAnsiTheme="minorHAnsi" w:cs="Arial"/>
-        </w:rPr>
-        <w:t xml:space="preserve">Ao operar justaposições ou confrontos entre artefatos industriais ou materiais </w:t>
+        </w:rPr>
+        <w:t xml:space="preserve">construir uma estrutura de balanços, pesos e contrapesos que dinamizam a ocupação do espaço do Galpão do Sesc Pompeia e lançam o público numa zona de instabilidade com possíveis paralelos na provisoriedade das relações econômicas e sociais que embalam o inconsistente debate político contemporâneo. Ao operar justaposições ou confrontos entre artefatos industriais ou materiais </w:t>
       </w:r>
       <w:r>
         <w:rPr>
@@ -3044,7 +3242,6 @@
         <w:textAlignment w:val="baseline"/>
         <w:rPr>
           <w:rFonts w:asciiTheme="minorHAnsi" w:hAnsiTheme="minorHAnsi" w:cs="Arial"/>
-          <w:u w:val="single"/>
         </w:rPr>
       </w:pPr>
     </w:p>
@@ -3055,6 +3252,161 @@
         <w:jc w:val="both"/>
         <w:textAlignment w:val="baseline"/>
         <w:rPr>
+          <w:rFonts w:asciiTheme="minorHAnsi" w:hAnsiTheme="minorHAnsi" w:cs="Arial"/>
+        </w:rPr>
+      </w:pPr>
+      <w:r>
+        <w:rPr>
+          <w:rFonts w:asciiTheme="minorHAnsi" w:hAnsiTheme="minorHAnsi" w:cs="Arial"/>
+        </w:rPr>
+        <w:t xml:space="preserve">A obra da franco-marroquina </w:t>
+      </w:r>
+      <w:proofErr w:type="spellStart"/>
+      <w:r>
+        <w:rPr>
+          <w:rFonts w:asciiTheme="minorHAnsi" w:hAnsiTheme="minorHAnsi" w:cs="Arial"/>
+          <w:b/>
+          <w:bCs/>
+        </w:rPr>
+        <w:t>Yto</w:t>
+      </w:r>
+      <w:proofErr w:type="spellEnd"/>
+      <w:r>
+        <w:rPr>
+          <w:rFonts w:asciiTheme="minorHAnsi" w:hAnsiTheme="minorHAnsi" w:cs="Arial"/>
+          <w:b/>
+          <w:bCs/>
+        </w:rPr>
+        <w:t xml:space="preserve"> Barrada</w:t>
+      </w:r>
+      <w:r>
+        <w:rPr>
+          <w:rFonts w:asciiTheme="minorHAnsi" w:hAnsiTheme="minorHAnsi" w:cs="Arial"/>
+        </w:rPr>
+        <w:t xml:space="preserve"> </w:t>
+      </w:r>
+      <w:r>
+        <w:rPr>
+          <w:rFonts w:asciiTheme="minorHAnsi" w:hAnsiTheme="minorHAnsi" w:cs="Arial"/>
+        </w:rPr>
+        <w:t xml:space="preserve">trata das complexas relações entre África e Europa. </w:t>
+      </w:r>
+      <w:r>
+        <w:rPr>
+          <w:rFonts w:asciiTheme="minorHAnsi" w:hAnsiTheme="minorHAnsi" w:cs="Arial"/>
+          <w:i/>
+          <w:iCs/>
+        </w:rPr>
+        <w:t xml:space="preserve">Wallpaper — </w:t>
+      </w:r>
+      <w:proofErr w:type="spellStart"/>
+      <w:r>
+        <w:rPr>
+          <w:rFonts w:asciiTheme="minorHAnsi" w:hAnsiTheme="minorHAnsi" w:cs="Arial"/>
+          <w:i/>
+          <w:iCs/>
+        </w:rPr>
+        <w:t>Tangier</w:t>
+      </w:r>
+      <w:proofErr w:type="spellEnd"/>
+      <w:r>
+        <w:rPr>
+          <w:rFonts w:asciiTheme="minorHAnsi" w:hAnsiTheme="minorHAnsi" w:cs="Arial"/>
+          <w:i/>
+          <w:iCs/>
+        </w:rPr>
+        <w:t xml:space="preserve">, </w:t>
+      </w:r>
+      <w:r>
+        <w:rPr>
+          <w:rFonts w:asciiTheme="minorHAnsi" w:hAnsiTheme="minorHAnsi" w:cs="Arial"/>
+        </w:rPr>
+        <w:t xml:space="preserve">exibida no 19º Festival, é a reprodução fotográfica, em grandes dimensões, do papel de parede que a artista encontrou no interior de uma cafeteria em </w:t>
+      </w:r>
+      <w:proofErr w:type="spellStart"/>
+      <w:r>
+        <w:rPr>
+          <w:rFonts w:asciiTheme="minorHAnsi" w:hAnsiTheme="minorHAnsi" w:cs="Arial"/>
+        </w:rPr>
+        <w:t>Tânger</w:t>
+      </w:r>
+      <w:proofErr w:type="spellEnd"/>
+      <w:r>
+        <w:rPr>
+          <w:rFonts w:asciiTheme="minorHAnsi" w:hAnsiTheme="minorHAnsi" w:cs="Arial"/>
+        </w:rPr>
+        <w:t xml:space="preserve">, que reproduz uma paisagem alpina. Além de ser um claro exercício de metalinguagem e discussão sobre a natureza da imagem, o trabalho denuncia como ambos os cenários (o original e o do café) perdem suas identidades particulares e são observados sob a ótica do exotismo. Presidente-fundadora da </w:t>
+      </w:r>
+      <w:proofErr w:type="spellStart"/>
+      <w:r>
+        <w:rPr>
+          <w:rFonts w:asciiTheme="minorHAnsi" w:hAnsiTheme="minorHAnsi" w:cs="Arial"/>
+        </w:rPr>
+        <w:t>Cinémathèque</w:t>
+      </w:r>
+      <w:proofErr w:type="spellEnd"/>
+      <w:r>
+        <w:rPr>
+          <w:rFonts w:asciiTheme="minorHAnsi" w:hAnsiTheme="minorHAnsi" w:cs="Arial"/>
+        </w:rPr>
+        <w:t xml:space="preserve"> de Tanger (dedicada ao desenvolvimento da cultura cinematográfica no Marrocos), </w:t>
+      </w:r>
+      <w:proofErr w:type="spellStart"/>
+      <w:r>
+        <w:rPr>
+          <w:rFonts w:asciiTheme="minorHAnsi" w:hAnsiTheme="minorHAnsi" w:cs="Arial"/>
+        </w:rPr>
+        <w:t>Yto</w:t>
+      </w:r>
+      <w:proofErr w:type="spellEnd"/>
+      <w:r>
+        <w:rPr>
+          <w:rFonts w:asciiTheme="minorHAnsi" w:hAnsiTheme="minorHAnsi" w:cs="Arial"/>
+        </w:rPr>
+        <w:t xml:space="preserve"> observa as barreiras políticas, físicas e psicológicas que moldam a </w:t>
+      </w:r>
+      <w:bookmarkStart w:id="0" w:name="_GoBack"/>
+      <w:bookmarkEnd w:id="0"/>
+      <w:r>
+        <w:rPr>
+          <w:rFonts w:asciiTheme="minorHAnsi" w:hAnsiTheme="minorHAnsi" w:cs="Arial"/>
+        </w:rPr>
+        <w:t xml:space="preserve">vida dos marroquinos, e questiona: qual é a condição de um lugar do qual o povo quer sair? Enquanto o governo do Marrocos se empenha em atrair turistas, milhares de marroquinos realizam a ilegal e perigosa travessia até a Europa via Estreito de Gibraltar, ao qual </w:t>
+      </w:r>
+      <w:proofErr w:type="spellStart"/>
+      <w:r>
+        <w:rPr>
+          <w:rFonts w:asciiTheme="minorHAnsi" w:hAnsiTheme="minorHAnsi" w:cs="Arial"/>
+        </w:rPr>
+        <w:t>Tânger</w:t>
+      </w:r>
+      <w:proofErr w:type="spellEnd"/>
+      <w:r>
+        <w:rPr>
+          <w:rFonts w:asciiTheme="minorHAnsi" w:hAnsiTheme="minorHAnsi" w:cs="Arial"/>
+        </w:rPr>
+        <w:t xml:space="preserve"> tem acesso.</w:t>
+      </w:r>
+    </w:p>
+    <w:p>
+      <w:pPr>
+        <w:pStyle w:val="NormalWeb"/>
+        <w:spacing w:before="0" w:beforeAutospacing="0" w:after="0" w:afterAutospacing="0" w:line="360" w:lineRule="auto"/>
+        <w:jc w:val="both"/>
+        <w:textAlignment w:val="baseline"/>
+        <w:rPr>
+          <w:rFonts w:asciiTheme="minorHAnsi" w:hAnsiTheme="minorHAnsi" w:cs="Arial"/>
+          <w:u w:val="single"/>
+        </w:rPr>
+      </w:pPr>
+    </w:p>
+    <w:p>
+      <w:pPr>
+        <w:pStyle w:val="NormalWeb"/>
+        <w:spacing w:before="0" w:beforeAutospacing="0" w:after="0" w:afterAutospacing="0" w:line="360" w:lineRule="auto"/>
+        <w:jc w:val="both"/>
+        <w:textAlignment w:val="baseline"/>
+        <w:rPr>
           <w:rFonts w:asciiTheme="minorHAnsi" w:eastAsia="MS Mincho" w:hAnsiTheme="minorHAnsi"/>
           <w:lang w:eastAsia="ja-JP"/>
         </w:rPr>
@@ -3064,7 +3416,21 @@
           <w:rFonts w:asciiTheme="minorHAnsi" w:eastAsia="MS Mincho" w:hAnsiTheme="minorHAnsi"/>
           <w:lang w:eastAsia="ja-JP"/>
         </w:rPr>
-        <w:t xml:space="preserve">As obras escolhidas desses quatro artistas atestam a potência da produção artística desse recorte geopolítico e refletem a radicalização da proposta desta edição, que transformou o Sul e as suas múltiplas questões em pontos de partida de todos os seus eixos curatoriais. </w:t>
+        <w:t xml:space="preserve">As obras escolhidas desses </w:t>
+      </w:r>
+      <w:r>
+        <w:rPr>
+          <w:rFonts w:asciiTheme="minorHAnsi" w:eastAsia="MS Mincho" w:hAnsiTheme="minorHAnsi"/>
+          <w:lang w:eastAsia="ja-JP"/>
+        </w:rPr>
+        <w:t>cinco</w:t>
+      </w:r>
+      <w:r>
+        <w:rPr>
+          <w:rFonts w:asciiTheme="minorHAnsi" w:eastAsia="MS Mincho" w:hAnsiTheme="minorHAnsi"/>
+          <w:lang w:eastAsia="ja-JP"/>
+        </w:rPr>
+        <w:t xml:space="preserve"> artistas atestam a potência da produção artística desse recorte geopolítico e refletem a radicalização da proposta desta edição, que transformou o Sul e as suas múltiplas questões em pontos de partida de todos os seus eixos curatoriais. </w:t>
       </w:r>
     </w:p>
     <w:p>
@@ -3238,7 +3604,20 @@
           <w:szCs w:val="24"/>
           <w:bdr w:val="none" w:sz="0" w:space="0" w:color="auto" w:frame="1"/>
         </w:rPr>
-        <w:t xml:space="preserve">como diásporas, identidades híbridas, trânsito migratório e viagens, narrativas pessoais, memórias, isolamento, tecido social e </w:t>
+        <w:t xml:space="preserve">como diásporas, identidades híbridas, trânsito migratório e viagens, narrativas </w:t>
+      </w:r>
+      <w:r>
+        <w:rPr>
+          <w:rStyle w:val="Strong"/>
+          <w:rFonts w:cs="Arial"/>
+          <w:b w:val="0"/>
+          <w:color w:val="000000" w:themeColor="text1"/>
+          <w:sz w:val="24"/>
+          <w:szCs w:val="24"/>
+          <w:bdr w:val="none" w:sz="0" w:space="0" w:color="auto" w:frame="1"/>
+        </w:rPr>
+        <w:lastRenderedPageBreak/>
+        <w:t xml:space="preserve">pessoais, memórias, isolamento, tecido social e </w:t>
       </w:r>
       <w:proofErr w:type="spellStart"/>
       <w:r>
@@ -3493,7 +3872,6 @@
       </w:pPr>
       <w:proofErr w:type="spellStart"/>
       <w:r>
-        <w:lastRenderedPageBreak/>
         <w:t>Chulayarnnon</w:t>
       </w:r>
       <w:proofErr w:type="spellEnd"/>
@@ -3879,6 +4257,7 @@
         <w:jc w:val="both"/>
       </w:pPr>
       <w:r>
+        <w:lastRenderedPageBreak/>
         <w:t>Leticia Ramos (Brasil)</w:t>
       </w:r>
     </w:p>
@@ -4139,7 +4518,6 @@
         <w:jc w:val="both"/>
       </w:pPr>
       <w:r>
-        <w:lastRenderedPageBreak/>
         <w:t>Pilar Mata Dupont (Austrália)</w:t>
       </w:r>
     </w:p>
@@ -4509,6 +4887,7 @@
           <w:szCs w:val="24"/>
           <w:lang w:val="pt-BR"/>
         </w:rPr>
+        <w:lastRenderedPageBreak/>
         <w:t xml:space="preserve">A exposição </w:t>
       </w:r>
       <w:r>
@@ -4844,7 +5223,6 @@
           <w:sz w:val="24"/>
           <w:szCs w:val="24"/>
         </w:rPr>
-        <w:lastRenderedPageBreak/>
         <w:t xml:space="preserve">As obras serão exibidas a partir do dia 8 de outubro, abrindo o </w:t>
       </w:r>
       <w:r>
@@ -5049,31 +5427,7 @@
           <w:sz w:val="24"/>
           <w:szCs w:val="24"/>
         </w:rPr>
-        <w:t>,</w:t>
-      </w:r>
-      <w:r>
-        <w:rPr>
-          <w:rFonts w:cs="Arial"/>
-          <w:sz w:val="24"/>
-          <w:szCs w:val="24"/>
-        </w:rPr>
-        <w:t xml:space="preserve"> </w:t>
-      </w:r>
-      <w:r>
-        <w:rPr>
-          <w:rFonts w:cs="Arial"/>
-          <w:sz w:val="24"/>
-          <w:szCs w:val="24"/>
-        </w:rPr>
-        <w:t>atualmente</w:t>
-      </w:r>
-      <w:r>
-        <w:rPr>
-          <w:rFonts w:cs="Arial"/>
-          <w:sz w:val="24"/>
-          <w:szCs w:val="24"/>
-        </w:rPr>
-        <w:t xml:space="preserve"> com mais de 3.200 títulos, também estará aberta para consulta pública. O </w:t>
+        <w:t xml:space="preserve">, atualmente com mais de 3.200 títulos, também estará aberta para consulta pública. O </w:t>
       </w:r>
       <w:r>
         <w:rPr>
@@ -5377,6 +5731,7 @@
           <w:szCs w:val="24"/>
           <w:lang w:val="pt-BR"/>
         </w:rPr>
+        <w:lastRenderedPageBreak/>
         <w:t>Com o filme</w:t>
       </w:r>
       <w:r>
@@ -5651,8 +6006,9 @@
           <w:sz w:val="24"/>
           <w:szCs w:val="24"/>
         </w:rPr>
-        <w:t>P</w:t>
-      </w:r>
+        <w:t>Places</w:t>
+      </w:r>
+      <w:proofErr w:type="spellEnd"/>
       <w:r>
         <w:rPr>
           <w:rFonts w:cs="Arial"/>
@@ -5661,9 +6017,8 @@
           <w:sz w:val="24"/>
           <w:szCs w:val="24"/>
         </w:rPr>
-        <w:t>laces</w:t>
-      </w:r>
-      <w:proofErr w:type="spellEnd"/>
+        <w:t xml:space="preserve"> </w:t>
+      </w:r>
       <w:r>
         <w:rPr>
           <w:rFonts w:cs="Arial"/>
@@ -5672,8 +6027,31 @@
           <w:sz w:val="24"/>
           <w:szCs w:val="24"/>
         </w:rPr>
+        <w:t xml:space="preserve">do </w:t>
+      </w:r>
+      <w:proofErr w:type="spellStart"/>
+      <w:r>
+        <w:rPr>
+          <w:rFonts w:cs="Arial"/>
+          <w:i/>
+          <w:iCs/>
+          <w:sz w:val="24"/>
+          <w:szCs w:val="24"/>
+        </w:rPr>
+        <w:t>not</w:t>
+      </w:r>
+      <w:proofErr w:type="spellEnd"/>
+      <w:r>
+        <w:rPr>
+          <w:rFonts w:cs="Arial"/>
+          <w:i/>
+          <w:iCs/>
+          <w:sz w:val="24"/>
+          <w:szCs w:val="24"/>
+        </w:rPr>
         <w:t xml:space="preserve"> </w:t>
       </w:r>
+      <w:proofErr w:type="spellStart"/>
       <w:r>
         <w:rPr>
           <w:rFonts w:cs="Arial"/>
@@ -5682,39 +6060,6 @@
           <w:sz w:val="24"/>
           <w:szCs w:val="24"/>
         </w:rPr>
-        <w:t xml:space="preserve">do </w:t>
-      </w:r>
-      <w:proofErr w:type="spellStart"/>
-      <w:r>
-        <w:rPr>
-          <w:rFonts w:cs="Arial"/>
-          <w:i/>
-          <w:iCs/>
-          <w:sz w:val="24"/>
-          <w:szCs w:val="24"/>
-        </w:rPr>
-        <w:t>not</w:t>
-      </w:r>
-      <w:proofErr w:type="spellEnd"/>
-      <w:r>
-        <w:rPr>
-          <w:rFonts w:cs="Arial"/>
-          <w:i/>
-          <w:iCs/>
-          <w:sz w:val="24"/>
-          <w:szCs w:val="24"/>
-        </w:rPr>
-        <w:t xml:space="preserve"> </w:t>
-      </w:r>
-      <w:proofErr w:type="spellStart"/>
-      <w:r>
-        <w:rPr>
-          <w:rFonts w:cs="Arial"/>
-          <w:i/>
-          <w:iCs/>
-          <w:sz w:val="24"/>
-          <w:szCs w:val="24"/>
-        </w:rPr>
         <w:t>exist</w:t>
       </w:r>
       <w:proofErr w:type="spellEnd"/>
@@ -5724,24 +6069,7 @@
           <w:sz w:val="24"/>
           <w:szCs w:val="24"/>
         </w:rPr>
-        <w:t>. Trata-se de uma</w:t>
-      </w:r>
-      <w:r>
-        <w:rPr>
-          <w:rFonts w:cs="Arial"/>
-          <w:sz w:val="24"/>
-          <w:szCs w:val="24"/>
-        </w:rPr>
-        <w:t xml:space="preserve"> biblioteca contendo mais de 500 livros sobre lugares que não existem – política, social, geográfica </w:t>
-      </w:r>
-      <w:r>
-        <w:rPr>
-          <w:rFonts w:cs="Arial"/>
-          <w:sz w:val="24"/>
-          <w:szCs w:val="24"/>
-        </w:rPr>
-        <w:lastRenderedPageBreak/>
-        <w:t>ou filosoficamente. A obra explora o conceito de existência e visibilidade, questionando as fronteiras entre as nações e as definições de realidade.</w:t>
+        <w:t>. Trata-se de uma biblioteca contendo mais de 500 livros sobre lugares que não existem – política, social, geográfica ou filosoficamente. A obra explora o conceito de existência e visibilidade, questionando as fronteiras entre as nações e as definições de realidade.</w:t>
       </w:r>
     </w:p>
     <w:p>
@@ -5979,14 +6307,7 @@
           <w:rFonts w:asciiTheme="minorHAnsi" w:hAnsiTheme="minorHAnsi" w:cs="Arial"/>
           <w:color w:val="000000"/>
         </w:rPr>
-        <w:t>,</w:t>
-      </w:r>
-      <w:r>
-        <w:rPr>
-          <w:rFonts w:asciiTheme="minorHAnsi" w:hAnsiTheme="minorHAnsi" w:cs="Arial"/>
-          <w:color w:val="000000"/>
-        </w:rPr>
-        <w:t xml:space="preserve"> com abertura no </w:t>
+        <w:t xml:space="preserve">, com abertura no </w:t>
       </w:r>
       <w:r>
         <w:rPr>
@@ -6068,25 +6389,7 @@
           <w:sz w:val="24"/>
           <w:szCs w:val="24"/>
         </w:rPr>
-        <w:t>1</w:t>
-      </w:r>
-      <w:r>
-        <w:rPr>
-          <w:rFonts w:cs="Arial"/>
-          <w:color w:val="000000"/>
-          <w:sz w:val="24"/>
-          <w:szCs w:val="24"/>
-        </w:rPr>
-        <w:t>6</w:t>
-      </w:r>
-      <w:r>
-        <w:rPr>
-          <w:rFonts w:cs="Arial"/>
-          <w:color w:val="000000"/>
-          <w:sz w:val="24"/>
-          <w:szCs w:val="24"/>
-        </w:rPr>
-        <w:t xml:space="preserve"> </w:t>
+        <w:t xml:space="preserve">16 </w:t>
       </w:r>
       <w:r>
         <w:rPr>
@@ -6380,7 +6683,17 @@
           <w:sz w:val="24"/>
           <w:szCs w:val="24"/>
         </w:rPr>
-        <w:t xml:space="preserve">Rita Moreira, com </w:t>
+        <w:t xml:space="preserve">Rita </w:t>
+      </w:r>
+      <w:r>
+        <w:rPr>
+          <w:rFonts w:cs="Arial"/>
+          <w:color w:val="000000"/>
+          <w:sz w:val="24"/>
+          <w:szCs w:val="24"/>
+        </w:rPr>
+        <w:lastRenderedPageBreak/>
+        <w:t xml:space="preserve">Moreira, com </w:t>
       </w:r>
       <w:r>
         <w:rPr>
@@ -6751,7 +7064,6 @@
           <w:rFonts w:cs="Arial"/>
           <w:bCs/>
         </w:rPr>
-        <w:lastRenderedPageBreak/>
         <w:t xml:space="preserve">Carlos Nader (Brasil) </w:t>
       </w:r>
     </w:p>
@@ -6813,62 +7125,30 @@
         <w:rPr>
           <w:rFonts w:cs="Arial"/>
           <w:bCs/>
-          <w:lang w:val="es-ES_tradnl"/>
-        </w:rPr>
-      </w:pPr>
-      <w:proofErr w:type="spellStart"/>
-      <w:r>
-        <w:rPr>
-          <w:rFonts w:cs="Arial"/>
-          <w:bCs/>
-          <w:lang w:val="es-ES_tradnl"/>
-        </w:rPr>
-        <w:t>Clive</w:t>
-      </w:r>
-      <w:proofErr w:type="spellEnd"/>
-      <w:r>
-        <w:rPr>
-          <w:rFonts w:cs="Arial"/>
-          <w:bCs/>
-          <w:lang w:val="es-ES_tradnl"/>
-        </w:rPr>
-        <w:t xml:space="preserve"> van den </w:t>
-      </w:r>
-      <w:proofErr w:type="spellStart"/>
-      <w:r>
-        <w:rPr>
-          <w:rFonts w:cs="Arial"/>
-          <w:bCs/>
-          <w:lang w:val="es-ES_tradnl"/>
-        </w:rPr>
-        <w:t>Berg</w:t>
-      </w:r>
-      <w:proofErr w:type="spellEnd"/>
-      <w:r>
-        <w:rPr>
-          <w:rFonts w:cs="Arial"/>
-          <w:bCs/>
-          <w:lang w:val="es-ES_tradnl"/>
-        </w:rPr>
-        <w:t xml:space="preserve"> (</w:t>
-      </w:r>
-      <w:proofErr w:type="spellStart"/>
-      <w:r>
-        <w:rPr>
-          <w:rFonts w:cs="Arial"/>
-          <w:bCs/>
-          <w:lang w:val="es-ES_tradnl"/>
-        </w:rPr>
-        <w:t>Zâmbia</w:t>
-      </w:r>
-      <w:proofErr w:type="spellEnd"/>
-      <w:r>
-        <w:rPr>
-          <w:rFonts w:cs="Arial"/>
-          <w:bCs/>
-          <w:lang w:val="es-ES_tradnl"/>
-        </w:rPr>
-        <w:t>)</w:t>
+        </w:rPr>
+      </w:pPr>
+      <w:r>
+        <w:rPr>
+          <w:rFonts w:cs="Arial"/>
+          <w:bCs/>
+        </w:rPr>
+        <w:t xml:space="preserve">Clive van </w:t>
+      </w:r>
+      <w:proofErr w:type="spellStart"/>
+      <w:r>
+        <w:rPr>
+          <w:rFonts w:cs="Arial"/>
+          <w:bCs/>
+        </w:rPr>
+        <w:t>den</w:t>
+      </w:r>
+      <w:proofErr w:type="spellEnd"/>
+      <w:r>
+        <w:rPr>
+          <w:rFonts w:cs="Arial"/>
+          <w:bCs/>
+        </w:rPr>
+        <w:t xml:space="preserve"> Berg (Zâmbia)</w:t>
       </w:r>
     </w:p>
     <w:p>
@@ -7319,14 +7599,12 @@
         <w:rPr>
           <w:rFonts w:cs="Arial"/>
           <w:bCs/>
-          <w:lang w:val="en-US"/>
-        </w:rPr>
-      </w:pPr>
-      <w:r>
-        <w:rPr>
-          <w:rFonts w:cs="Arial"/>
-          <w:bCs/>
-          <w:lang w:val="en-US"/>
+        </w:rPr>
+      </w:pPr>
+      <w:r>
+        <w:rPr>
+          <w:rFonts w:cs="Arial"/>
+          <w:bCs/>
         </w:rPr>
         <w:t xml:space="preserve">The </w:t>
       </w:r>
@@ -7335,7 +7613,6 @@
         <w:rPr>
           <w:rFonts w:cs="Arial"/>
           <w:bCs/>
-          <w:lang w:val="en-US"/>
         </w:rPr>
         <w:t>Otolith</w:t>
       </w:r>
@@ -7344,25 +7621,6 @@
         <w:rPr>
           <w:rFonts w:cs="Arial"/>
           <w:bCs/>
-          <w:lang w:val="en-US"/>
-        </w:rPr>
-        <w:t xml:space="preserve"> Group (</w:t>
-      </w:r>
-      <w:proofErr w:type="spellStart"/>
-      <w:r>
-        <w:rPr>
-          <w:rFonts w:cs="Arial"/>
-          <w:bCs/>
-          <w:lang w:val="en-US"/>
-        </w:rPr>
-        <w:t>Reino</w:t>
-      </w:r>
-      <w:proofErr w:type="spellEnd"/>
-      <w:r>
-        <w:rPr>
-          <w:rFonts w:cs="Arial"/>
-          <w:bCs/>
-          <w:lang w:val="en-US"/>
         </w:rPr>
         <w:t xml:space="preserve"> </w:t>
       </w:r>
@@ -7371,18 +7629,16 @@
         <w:rPr>
           <w:rFonts w:cs="Arial"/>
           <w:bCs/>
-          <w:lang w:val="en-US"/>
-        </w:rPr>
-        <w:t>Unido</w:t>
-      </w:r>
-      <w:proofErr w:type="spellEnd"/>
-      <w:r>
-        <w:rPr>
-          <w:rFonts w:cs="Arial"/>
-          <w:bCs/>
-          <w:lang w:val="en-US"/>
-        </w:rPr>
-        <w:t>)</w:t>
+        </w:rPr>
+        <w:t>Group</w:t>
+      </w:r>
+      <w:proofErr w:type="spellEnd"/>
+      <w:r>
+        <w:rPr>
+          <w:rFonts w:cs="Arial"/>
+          <w:bCs/>
+        </w:rPr>
+        <w:t xml:space="preserve"> (Reino Unido)</w:t>
       </w:r>
     </w:p>
     <w:p>
@@ -7397,7 +7653,6 @@
           <w:bCs/>
           <w:sz w:val="24"/>
           <w:szCs w:val="24"/>
-          <w:lang w:val="en-US"/>
         </w:rPr>
       </w:pPr>
     </w:p>
@@ -7414,7 +7669,6 @@
           <w:bCs/>
           <w:sz w:val="24"/>
           <w:szCs w:val="24"/>
-          <w:lang w:val="en-US"/>
         </w:rPr>
       </w:pPr>
     </w:p>
@@ -7459,6 +7713,7 @@
           <w:sz w:val="24"/>
           <w:szCs w:val="24"/>
         </w:rPr>
+        <w:lastRenderedPageBreak/>
         <w:t>E</w:t>
       </w:r>
       <w:r>
@@ -7496,15 +7751,7 @@
           <w:sz w:val="24"/>
           <w:szCs w:val="24"/>
         </w:rPr>
-        <w:t xml:space="preserve">com </w:t>
-      </w:r>
-      <w:r>
-        <w:rPr>
-          <w:rFonts w:cs="Times"/>
-          <w:sz w:val="24"/>
-          <w:szCs w:val="24"/>
-        </w:rPr>
-        <w:t xml:space="preserve">coordenação editorial  de </w:t>
+        <w:t xml:space="preserve">com coordenação editorial  de </w:t>
       </w:r>
       <w:proofErr w:type="spellStart"/>
       <w:r>
@@ -7871,25 +8118,7 @@
           <w:sz w:val="24"/>
           <w:szCs w:val="24"/>
         </w:rPr>
-        <w:t xml:space="preserve">eopolítico. A narrativa centra seu olhar nos artistas, obras e ideias que ajudaram a construir a identidade do Festival, realizado em parceria com </w:t>
-      </w:r>
-      <w:r>
-        <w:rPr>
-          <w:rFonts w:cs="Arial"/>
-          <w:bCs/>
-          <w:sz w:val="24"/>
-          <w:szCs w:val="24"/>
-        </w:rPr>
-        <w:t xml:space="preserve">o </w:t>
-      </w:r>
-      <w:r>
-        <w:rPr>
-          <w:rFonts w:cs="Arial"/>
-          <w:bCs/>
-          <w:sz w:val="24"/>
-          <w:szCs w:val="24"/>
-        </w:rPr>
-        <w:t>Sesc São Paulo desde 1992, e marca os pontos de inflexão fundamentais de sua história, como a internacionalização e a abertura a todas as manifestações artísticas.</w:t>
+        <w:t>eopolítico. A narrativa centra seu olhar nos artistas, obras e ideias que ajudaram a construir a identidade do Festival, realizado em parceria com o Sesc São Paulo desde 1992, e marca os pontos de inflexão fundamentais de sua história, como a internacionalização e a abertura a todas as manifestações artísticas.</w:t>
       </w:r>
     </w:p>
     <w:p>
@@ -8129,6 +8358,7 @@
           <w:sz w:val="24"/>
           <w:szCs w:val="24"/>
         </w:rPr>
+        <w:lastRenderedPageBreak/>
         <w:t>Campuzano</w:t>
       </w:r>
       <w:proofErr w:type="spellEnd"/>
@@ -8375,16 +8605,7 @@
           <w:sz w:val="24"/>
           <w:szCs w:val="24"/>
         </w:rPr>
-        <w:t xml:space="preserve"> Almeida. Concorrem à premiação os 53 artistas selecionados pelo edital de obras que participam de exposição e </w:t>
-      </w:r>
-      <w:r>
-        <w:rPr>
-          <w:rFonts w:cs="Arial"/>
-          <w:sz w:val="24"/>
-          <w:szCs w:val="24"/>
-        </w:rPr>
-        <w:lastRenderedPageBreak/>
-        <w:t xml:space="preserve">programas de filmes no Sesc Pompeia e no </w:t>
+        <w:t xml:space="preserve"> Almeida. Concorrem à premiação os 53 artistas selecionados pelo edital de obras que participam de exposição e programas de filmes no Sesc Pompeia e no </w:t>
       </w:r>
       <w:r>
         <w:rPr>
@@ -8817,16 +9038,7 @@
           <w:sz w:val="24"/>
           <w:szCs w:val="24"/>
         </w:rPr>
-        <w:t>por meio</w:t>
-      </w:r>
-      <w:r>
-        <w:rPr>
-          <w:rFonts w:cs="Arial"/>
-          <w:color w:val="000000"/>
-          <w:sz w:val="24"/>
-          <w:szCs w:val="24"/>
-        </w:rPr>
-        <w:t xml:space="preserve"> </w:t>
+        <w:t xml:space="preserve">por meio </w:t>
       </w:r>
       <w:r>
         <w:rPr>
@@ -9321,7 +9533,7 @@
           <w:sz w:val="24"/>
           <w:szCs w:val="24"/>
         </w:rPr>
-        <w:t>, plataforma curatorial multidisciplinar baseada entre Munique e Nova York</w:t>
+        <w:t xml:space="preserve">, </w:t>
       </w:r>
       <w:r>
         <w:rPr>
@@ -9329,6 +9541,15 @@
           <w:sz w:val="24"/>
           <w:szCs w:val="24"/>
         </w:rPr>
+        <w:lastRenderedPageBreak/>
+        <w:t>plataforma curatorial multidisciplinar baseada entre Munique e Nova York</w:t>
+      </w:r>
+      <w:r>
+        <w:rPr>
+          <w:rFonts w:eastAsia="Times New Roman" w:cs="Arial"/>
+          <w:sz w:val="24"/>
+          <w:szCs w:val="24"/>
+        </w:rPr>
         <w:t>,</w:t>
       </w:r>
       <w:r>
@@ -9373,15 +9594,7 @@
           <w:sz w:val="24"/>
           <w:szCs w:val="24"/>
         </w:rPr>
-        <w:t xml:space="preserve"> (Líbano)</w:t>
-      </w:r>
-      <w:r>
-        <w:rPr>
-          <w:rFonts w:eastAsia="Times New Roman" w:cs="Arial"/>
-          <w:sz w:val="24"/>
-          <w:szCs w:val="24"/>
-        </w:rPr>
-        <w:t>.</w:t>
+        <w:t xml:space="preserve"> (Líbano).</w:t>
       </w:r>
     </w:p>
     <w:p>
@@ -9504,16 +9717,7 @@
           <w:sz w:val="24"/>
           <w:szCs w:val="24"/>
         </w:rPr>
-        <w:t xml:space="preserve">as peças significa um diálogo, uma possibilidade de intercâmbio entre a sua obra e a dos artistas premiados que, graças ao recorte geopolítico do Festival, vêm das mais </w:t>
-      </w:r>
-      <w:r>
-        <w:rPr>
-          <w:rFonts w:cs="Arial"/>
-          <w:sz w:val="24"/>
-          <w:szCs w:val="24"/>
-        </w:rPr>
-        <w:lastRenderedPageBreak/>
-        <w:t xml:space="preserve">diversas partes do mundo. A escultura criada por </w:t>
+        <w:t xml:space="preserve">as peças significa um diálogo, uma possibilidade de intercâmbio entre a sua obra e a dos artistas premiados que, graças ao recorte geopolítico do Festival, vêm das mais diversas partes do mundo. A escultura criada por </w:t>
       </w:r>
       <w:proofErr w:type="spellStart"/>
       <w:r>
@@ -9747,7 +9951,16 @@
           <w:sz w:val="24"/>
           <w:szCs w:val="24"/>
         </w:rPr>
-        <w:t>Repensar tradições: arte, gesto e contemporaneidade,</w:t>
+        <w:t xml:space="preserve">Repensar </w:t>
+      </w:r>
+      <w:r>
+        <w:rPr>
+          <w:i/>
+          <w:sz w:val="24"/>
+          <w:szCs w:val="24"/>
+        </w:rPr>
+        <w:lastRenderedPageBreak/>
+        <w:t>tradições: arte, gesto e contemporaneidade,</w:t>
       </w:r>
       <w:r>
         <w:rPr>
@@ -9884,29 +10097,7 @@
           <w:sz w:val="24"/>
           <w:szCs w:val="24"/>
         </w:rPr>
-        <w:t xml:space="preserve"> realizada para o evento. Num encontro informal com a Rede de Residências, representantes das instituições parceiras do 19º Festival conversam com o público sobre suas atuações. As </w:t>
-      </w:r>
-      <w:r>
-        <w:rPr>
-          <w:sz w:val="24"/>
-          <w:szCs w:val="24"/>
-        </w:rPr>
-        <w:t>leituras de portfólios</w:t>
-      </w:r>
-      <w:r>
-        <w:rPr>
-          <w:sz w:val="24"/>
-          <w:szCs w:val="24"/>
-        </w:rPr>
-        <w:t xml:space="preserve"> promovem encontros entre artistas selecionados </w:t>
-      </w:r>
-      <w:r>
-        <w:rPr>
-          <w:sz w:val="24"/>
-          <w:szCs w:val="24"/>
-        </w:rPr>
-        <w:lastRenderedPageBreak/>
-        <w:t>para o 19º Festival e artistas previamente inscritos</w:t>
+        <w:t xml:space="preserve"> realizada para o evento. Num encontro informal com a Rede de Residências, representantes das instituições parceiras do 19º Festival conversam com o público sobre suas atuações. As leituras de portfólios promovem encontros entre artistas selecionados para o 19º Festival e artistas previamente inscritos</w:t>
       </w:r>
       <w:r>
         <w:rPr>
@@ -10208,6 +10399,7 @@
           <w:sz w:val="24"/>
           <w:szCs w:val="24"/>
         </w:rPr>
+        <w:lastRenderedPageBreak/>
         <w:t xml:space="preserve">A exposição </w:t>
       </w:r>
       <w:r>
@@ -10448,16 +10640,7 @@
           <w:sz w:val="24"/>
           <w:szCs w:val="24"/>
         </w:rPr>
-        <w:t xml:space="preserve">, sua curadora geral desde então, o Festival passou a ser realizado em parceria com o Sesc São Paulo em 1992, o que possibilitou a sua expansão e internacionalização. Foi nesse momento que a curadoria do Festival definiu seu foco em torno do Sul geopolítico, assumindo esse recorte como condição para a seleção de artistas e passando a </w:t>
-      </w:r>
-      <w:r>
-        <w:rPr>
-          <w:rFonts w:cs="Arial"/>
-          <w:sz w:val="24"/>
-          <w:szCs w:val="24"/>
-        </w:rPr>
-        <w:lastRenderedPageBreak/>
-        <w:t xml:space="preserve">tratar seus contextos diversos e complexos. Desde 2005 (15ª edição), </w:t>
+        <w:t xml:space="preserve">, sua curadora geral desde então, o Festival passou a ser realizado em parceria com o Sesc São Paulo em 1992, o que possibilitou a sua expansão e internacionalização. Foi nesse momento que a curadoria do Festival definiu seu foco em torno do Sul geopolítico, assumindo esse recorte como condição para a seleção de artistas e passando a tratar seus contextos diversos e complexos. Desde 2005 (15ª edição), </w:t>
       </w:r>
       <w:r>
         <w:rPr>
@@ -10909,8 +11092,18 @@
           <w:sz w:val="24"/>
           <w:szCs w:val="24"/>
         </w:rPr>
-        <w:t xml:space="preserve"> Psarra</w:t>
-      </w:r>
+        <w:t xml:space="preserve"> </w:t>
+      </w:r>
+      <w:proofErr w:type="spellStart"/>
+      <w:r>
+        <w:rPr>
+          <w:bCs/>
+          <w:sz w:val="24"/>
+          <w:szCs w:val="24"/>
+        </w:rPr>
+        <w:t>Psarra</w:t>
+      </w:r>
+      <w:proofErr w:type="spellEnd"/>
     </w:p>
     <w:p>
       <w:pPr>
@@ -11034,15 +11227,7 @@
           <w:sz w:val="24"/>
           <w:szCs w:val="24"/>
         </w:rPr>
-        <w:t xml:space="preserve">11h00 | Sesc Pompeia, Teatro | Programas Públicos | </w:t>
-      </w:r>
-      <w:r>
-        <w:rPr>
-          <w:bCs/>
-          <w:sz w:val="24"/>
-          <w:szCs w:val="24"/>
-        </w:rPr>
-        <w:t>Seminário</w:t>
+        <w:t>11h00 | Sesc Pompeia, Teatro | Programas Públicos | Seminário</w:t>
       </w:r>
       <w:r>
         <w:rPr>
@@ -11250,15 +11435,7 @@
           <w:sz w:val="24"/>
           <w:szCs w:val="24"/>
         </w:rPr>
-        <w:t xml:space="preserve">de </w:t>
-      </w:r>
-      <w:r>
-        <w:rPr>
-          <w:bCs/>
-          <w:sz w:val="24"/>
-          <w:szCs w:val="24"/>
-        </w:rPr>
-        <w:t>Leticia Ramos</w:t>
+        <w:t>de Leticia Ramos</w:t>
       </w:r>
     </w:p>
     <w:p>
@@ -11372,8 +11549,19 @@
           <w:sz w:val="24"/>
           <w:szCs w:val="24"/>
         </w:rPr>
-        <w:t xml:space="preserve"> Konaté</w:t>
-      </w:r>
+        <w:t xml:space="preserve"> </w:t>
+      </w:r>
+      <w:proofErr w:type="spellStart"/>
+      <w:r>
+        <w:rPr>
+          <w:bCs/>
+          <w:i/>
+          <w:sz w:val="24"/>
+          <w:szCs w:val="24"/>
+        </w:rPr>
+        <w:t>Konaté</w:t>
+      </w:r>
+      <w:proofErr w:type="spellEnd"/>
     </w:p>
     <w:p>
       <w:pPr>
@@ -11756,8 +11944,18 @@
           <w:sz w:val="24"/>
           <w:szCs w:val="24"/>
         </w:rPr>
-        <w:t>com Ting-Ting Cheng</w:t>
-      </w:r>
+        <w:t xml:space="preserve">com Ting-Ting </w:t>
+      </w:r>
+      <w:proofErr w:type="spellStart"/>
+      <w:r>
+        <w:rPr>
+          <w:bCs/>
+          <w:sz w:val="24"/>
+          <w:szCs w:val="24"/>
+        </w:rPr>
+        <w:t>Cheng</w:t>
+      </w:r>
+      <w:proofErr w:type="spellEnd"/>
     </w:p>
     <w:p>
       <w:pPr>
@@ -13338,11 +13536,37 @@
     </w:p>
     <w:p>
       <w:pPr>
+        <w:rPr>
+          <w:sz w:val="24"/>
+          <w:szCs w:val="24"/>
+        </w:rPr>
+      </w:pPr>
+      <w:r>
+        <w:rPr>
+          <w:sz w:val="24"/>
+          <w:szCs w:val="24"/>
+        </w:rPr>
+        <w:br w:type="page"/>
+      </w:r>
+    </w:p>
+    <w:p>
+      <w:pPr>
+        <w:spacing w:after="0" w:line="360" w:lineRule="auto"/>
+        <w:jc w:val="both"/>
+        <w:rPr>
+          <w:sz w:val="24"/>
+          <w:szCs w:val="24"/>
+        </w:rPr>
+      </w:pPr>
+    </w:p>
+    <w:p>
+      <w:pPr>
         <w:widowControl w:val="0"/>
         <w:autoSpaceDE w:val="0"/>
         <w:autoSpaceDN w:val="0"/>
         <w:adjustRightInd w:val="0"/>
         <w:spacing w:after="0" w:line="360" w:lineRule="auto"/>
+        <w:jc w:val="center"/>
         <w:rPr>
           <w:b/>
           <w:sz w:val="24"/>
@@ -13356,6 +13580,360 @@
           <w:szCs w:val="24"/>
         </w:rPr>
         <w:t>ASSESSORIA DE IMPRENSA</w:t>
+      </w:r>
+    </w:p>
+    <w:p>
+      <w:pPr>
+        <w:widowControl w:val="0"/>
+        <w:autoSpaceDE w:val="0"/>
+        <w:autoSpaceDN w:val="0"/>
+        <w:adjustRightInd w:val="0"/>
+        <w:spacing w:after="0" w:line="240" w:lineRule="auto"/>
+        <w:rPr>
+          <w:rFonts w:ascii="Helvetica" w:eastAsiaTheme="minorHAnsi" w:hAnsi="Helvetica" w:cs="Helvetica"/>
+          <w:sz w:val="26"/>
+          <w:szCs w:val="26"/>
+          <w:lang w:eastAsia="en-US"/>
+        </w:rPr>
+      </w:pPr>
+    </w:p>
+    <w:p>
+      <w:pPr>
+        <w:widowControl w:val="0"/>
+        <w:autoSpaceDE w:val="0"/>
+        <w:autoSpaceDN w:val="0"/>
+        <w:adjustRightInd w:val="0"/>
+        <w:spacing w:after="0" w:line="240" w:lineRule="auto"/>
+        <w:rPr>
+          <w:rFonts w:ascii="Helvetica" w:eastAsiaTheme="minorHAnsi" w:hAnsi="Helvetica" w:cs="Helvetica"/>
+          <w:sz w:val="26"/>
+          <w:szCs w:val="26"/>
+          <w:lang w:eastAsia="en-US"/>
+        </w:rPr>
+      </w:pPr>
+      <w:r>
+        <w:rPr>
+          <w:rFonts w:ascii="Helvetica" w:eastAsiaTheme="minorHAnsi" w:hAnsi="Helvetica" w:cs="Helvetica"/>
+          <w:sz w:val="26"/>
+          <w:szCs w:val="26"/>
+          <w:lang w:eastAsia="en-US"/>
+        </w:rPr>
+        <w:t>A4 Comunicação | Assessoria de Imprensa</w:t>
+      </w:r>
+      <w:r>
+        <w:rPr>
+          <w:rFonts w:ascii="Helvetica" w:eastAsiaTheme="minorHAnsi" w:hAnsi="Helvetica" w:cs="Helvetica"/>
+          <w:sz w:val="26"/>
+          <w:szCs w:val="26"/>
+          <w:lang w:eastAsia="en-US"/>
+        </w:rPr>
+        <w:t xml:space="preserve"> do 19º Festival</w:t>
+      </w:r>
+    </w:p>
+    <w:p>
+      <w:pPr>
+        <w:widowControl w:val="0"/>
+        <w:autoSpaceDE w:val="0"/>
+        <w:autoSpaceDN w:val="0"/>
+        <w:adjustRightInd w:val="0"/>
+        <w:spacing w:after="0" w:line="240" w:lineRule="auto"/>
+        <w:rPr>
+          <w:rFonts w:ascii="Helvetica" w:eastAsiaTheme="minorHAnsi" w:hAnsi="Helvetica" w:cs="Helvetica"/>
+          <w:sz w:val="26"/>
+          <w:szCs w:val="26"/>
+          <w:lang w:eastAsia="en-US"/>
+        </w:rPr>
+      </w:pPr>
+      <w:r>
+        <w:rPr>
+          <w:rFonts w:ascii="Helvetica" w:eastAsiaTheme="minorHAnsi" w:hAnsi="Helvetica" w:cs="Helvetica"/>
+          <w:sz w:val="26"/>
+          <w:szCs w:val="26"/>
+          <w:lang w:eastAsia="en-US"/>
+        </w:rPr>
+        <w:t>Sócia-diretora: Mai Carvalho</w:t>
+      </w:r>
+    </w:p>
+    <w:p>
+      <w:pPr>
+        <w:widowControl w:val="0"/>
+        <w:autoSpaceDE w:val="0"/>
+        <w:autoSpaceDN w:val="0"/>
+        <w:adjustRightInd w:val="0"/>
+        <w:spacing w:after="0" w:line="240" w:lineRule="auto"/>
+        <w:rPr>
+          <w:rFonts w:ascii="Helvetica" w:eastAsiaTheme="minorHAnsi" w:hAnsi="Helvetica" w:cs="Helvetica"/>
+          <w:sz w:val="26"/>
+          <w:szCs w:val="26"/>
+          <w:lang w:eastAsia="en-US"/>
+        </w:rPr>
+      </w:pPr>
+      <w:r>
+        <w:rPr>
+          <w:rFonts w:ascii="Helvetica" w:eastAsiaTheme="minorHAnsi" w:hAnsi="Helvetica" w:cs="Helvetica"/>
+          <w:sz w:val="26"/>
+          <w:szCs w:val="26"/>
+          <w:lang w:eastAsia="en-US"/>
+        </w:rPr>
+        <w:t xml:space="preserve">Direção: </w:t>
+      </w:r>
+      <w:proofErr w:type="spellStart"/>
+      <w:r>
+        <w:rPr>
+          <w:rFonts w:ascii="Helvetica" w:eastAsiaTheme="minorHAnsi" w:hAnsi="Helvetica" w:cs="Helvetica"/>
+          <w:sz w:val="26"/>
+          <w:szCs w:val="26"/>
+          <w:lang w:eastAsia="en-US"/>
+        </w:rPr>
+        <w:t>Neila</w:t>
+      </w:r>
+      <w:proofErr w:type="spellEnd"/>
+      <w:r>
+        <w:rPr>
+          <w:rFonts w:ascii="Helvetica" w:eastAsiaTheme="minorHAnsi" w:hAnsi="Helvetica" w:cs="Helvetica"/>
+          <w:sz w:val="26"/>
+          <w:szCs w:val="26"/>
+          <w:lang w:eastAsia="en-US"/>
+        </w:rPr>
+        <w:t xml:space="preserve"> Carvalho | neilacarvalho@a4com.com.br</w:t>
+      </w:r>
+    </w:p>
+    <w:p>
+      <w:pPr>
+        <w:widowControl w:val="0"/>
+        <w:autoSpaceDE w:val="0"/>
+        <w:autoSpaceDN w:val="0"/>
+        <w:adjustRightInd w:val="0"/>
+        <w:spacing w:after="0" w:line="240" w:lineRule="auto"/>
+        <w:rPr>
+          <w:rFonts w:ascii="Helvetica" w:eastAsiaTheme="minorHAnsi" w:hAnsi="Helvetica" w:cs="Helvetica"/>
+          <w:sz w:val="26"/>
+          <w:szCs w:val="26"/>
+          <w:lang w:eastAsia="en-US"/>
+        </w:rPr>
+      </w:pPr>
+      <w:r>
+        <w:rPr>
+          <w:rFonts w:ascii="Helvetica" w:eastAsiaTheme="minorHAnsi" w:hAnsi="Helvetica" w:cs="Helvetica"/>
+          <w:sz w:val="26"/>
+          <w:szCs w:val="26"/>
+          <w:lang w:eastAsia="en-US"/>
+        </w:rPr>
+        <w:t>Coordenação: Danilo Thomaz | danilothomaz@a4com.com.br</w:t>
+      </w:r>
+    </w:p>
+    <w:p>
+      <w:pPr>
+        <w:widowControl w:val="0"/>
+        <w:autoSpaceDE w:val="0"/>
+        <w:autoSpaceDN w:val="0"/>
+        <w:adjustRightInd w:val="0"/>
+        <w:spacing w:after="0" w:line="240" w:lineRule="auto"/>
+        <w:rPr>
+          <w:rFonts w:ascii="Helvetica" w:eastAsiaTheme="minorHAnsi" w:hAnsi="Helvetica" w:cs="Helvetica"/>
+          <w:sz w:val="26"/>
+          <w:szCs w:val="26"/>
+          <w:lang w:eastAsia="en-US"/>
+        </w:rPr>
+      </w:pPr>
+      <w:proofErr w:type="spellStart"/>
+      <w:r>
+        <w:rPr>
+          <w:rFonts w:ascii="Helvetica" w:eastAsiaTheme="minorHAnsi" w:hAnsi="Helvetica" w:cs="Helvetica"/>
+          <w:sz w:val="26"/>
+          <w:szCs w:val="26"/>
+          <w:lang w:eastAsia="en-US"/>
+        </w:rPr>
+        <w:t>Tel</w:t>
+      </w:r>
+      <w:proofErr w:type="spellEnd"/>
+      <w:r>
+        <w:rPr>
+          <w:rFonts w:ascii="Helvetica" w:eastAsiaTheme="minorHAnsi" w:hAnsi="Helvetica" w:cs="Helvetica"/>
+          <w:sz w:val="26"/>
+          <w:szCs w:val="26"/>
+          <w:lang w:eastAsia="en-US"/>
+        </w:rPr>
+        <w:t>: +55 11 3897-4122</w:t>
+      </w:r>
+    </w:p>
+    <w:p>
+      <w:pPr>
+        <w:widowControl w:val="0"/>
+        <w:autoSpaceDE w:val="0"/>
+        <w:autoSpaceDN w:val="0"/>
+        <w:adjustRightInd w:val="0"/>
+        <w:spacing w:after="0" w:line="240" w:lineRule="auto"/>
+        <w:rPr>
+          <w:rFonts w:ascii="Helvetica" w:eastAsiaTheme="minorHAnsi" w:hAnsi="Helvetica" w:cs="Helvetica"/>
+          <w:sz w:val="26"/>
+          <w:szCs w:val="26"/>
+          <w:lang w:eastAsia="en-US"/>
+        </w:rPr>
+      </w:pPr>
+    </w:p>
+    <w:p>
+      <w:pPr>
+        <w:widowControl w:val="0"/>
+        <w:autoSpaceDE w:val="0"/>
+        <w:autoSpaceDN w:val="0"/>
+        <w:adjustRightInd w:val="0"/>
+        <w:spacing w:after="0" w:line="240" w:lineRule="auto"/>
+        <w:rPr>
+          <w:rFonts w:ascii="Helvetica" w:eastAsiaTheme="minorHAnsi" w:hAnsi="Helvetica" w:cs="Helvetica"/>
+          <w:sz w:val="26"/>
+          <w:szCs w:val="26"/>
+          <w:lang w:eastAsia="en-US"/>
+        </w:rPr>
+      </w:pPr>
+      <w:r>
+        <w:rPr>
+          <w:rFonts w:ascii="Helvetica" w:eastAsiaTheme="minorHAnsi" w:hAnsi="Helvetica" w:cs="Helvetica"/>
+          <w:sz w:val="26"/>
+          <w:szCs w:val="26"/>
+          <w:lang w:eastAsia="en-US"/>
+        </w:rPr>
+        <w:t>Assessoria de Imprensa | Sesc Pompeia</w:t>
+      </w:r>
+    </w:p>
+    <w:p>
+      <w:pPr>
+        <w:widowControl w:val="0"/>
+        <w:autoSpaceDE w:val="0"/>
+        <w:autoSpaceDN w:val="0"/>
+        <w:adjustRightInd w:val="0"/>
+        <w:spacing w:after="0" w:line="240" w:lineRule="auto"/>
+        <w:rPr>
+          <w:rFonts w:ascii="Helvetica" w:eastAsiaTheme="minorHAnsi" w:hAnsi="Helvetica" w:cs="Helvetica"/>
+          <w:sz w:val="26"/>
+          <w:szCs w:val="26"/>
+          <w:lang w:eastAsia="en-US"/>
+        </w:rPr>
+      </w:pPr>
+      <w:r>
+        <w:rPr>
+          <w:rFonts w:ascii="Helvetica" w:eastAsiaTheme="minorHAnsi" w:hAnsi="Helvetica" w:cs="Helvetica"/>
+          <w:sz w:val="26"/>
+          <w:szCs w:val="26"/>
+          <w:lang w:eastAsia="en-US"/>
+        </w:rPr>
+        <w:t xml:space="preserve">Coordenação: Roberta Della </w:t>
+      </w:r>
+      <w:proofErr w:type="spellStart"/>
+      <w:r>
+        <w:rPr>
+          <w:rFonts w:ascii="Helvetica" w:eastAsiaTheme="minorHAnsi" w:hAnsi="Helvetica" w:cs="Helvetica"/>
+          <w:sz w:val="26"/>
+          <w:szCs w:val="26"/>
+          <w:lang w:eastAsia="en-US"/>
+        </w:rPr>
+        <w:t>Noce</w:t>
+      </w:r>
+      <w:proofErr w:type="spellEnd"/>
+      <w:r>
+        <w:rPr>
+          <w:rFonts w:ascii="Helvetica" w:eastAsiaTheme="minorHAnsi" w:hAnsi="Helvetica" w:cs="Helvetica"/>
+          <w:sz w:val="26"/>
+          <w:szCs w:val="26"/>
+          <w:lang w:eastAsia="en-US"/>
+        </w:rPr>
+        <w:t xml:space="preserve"> </w:t>
+      </w:r>
+    </w:p>
+    <w:p>
+      <w:pPr>
+        <w:widowControl w:val="0"/>
+        <w:autoSpaceDE w:val="0"/>
+        <w:autoSpaceDN w:val="0"/>
+        <w:adjustRightInd w:val="0"/>
+        <w:spacing w:after="0" w:line="240" w:lineRule="auto"/>
+        <w:rPr>
+          <w:rFonts w:ascii="Helvetica" w:eastAsiaTheme="minorHAnsi" w:hAnsi="Helvetica" w:cs="Helvetica"/>
+          <w:sz w:val="26"/>
+          <w:szCs w:val="26"/>
+          <w:lang w:eastAsia="en-US"/>
+        </w:rPr>
+      </w:pPr>
+      <w:r>
+        <w:rPr>
+          <w:rFonts w:ascii="Helvetica" w:eastAsiaTheme="minorHAnsi" w:hAnsi="Helvetica" w:cs="Helvetica"/>
+          <w:sz w:val="26"/>
+          <w:szCs w:val="26"/>
+          <w:lang w:eastAsia="en-US"/>
+        </w:rPr>
+        <w:t>(11) 3871-7740</w:t>
+      </w:r>
+    </w:p>
+    <w:p>
+      <w:pPr>
+        <w:widowControl w:val="0"/>
+        <w:autoSpaceDE w:val="0"/>
+        <w:autoSpaceDN w:val="0"/>
+        <w:adjustRightInd w:val="0"/>
+        <w:spacing w:after="0" w:line="240" w:lineRule="auto"/>
+        <w:rPr>
+          <w:rFonts w:ascii="Helvetica" w:eastAsiaTheme="minorHAnsi" w:hAnsi="Helvetica" w:cs="Helvetica"/>
+          <w:sz w:val="26"/>
+          <w:szCs w:val="26"/>
+          <w:lang w:eastAsia="en-US"/>
+        </w:rPr>
+      </w:pPr>
+      <w:r>
+        <w:rPr>
+          <w:rFonts w:ascii="Helvetica" w:eastAsiaTheme="minorHAnsi" w:hAnsi="Helvetica" w:cs="Helvetica"/>
+          <w:sz w:val="26"/>
+          <w:szCs w:val="26"/>
+          <w:lang w:eastAsia="en-US"/>
+        </w:rPr>
+        <w:t>Assessores: Igor Cruz e Fernanda Porta Nova</w:t>
+      </w:r>
+    </w:p>
+    <w:p>
+      <w:pPr>
+        <w:widowControl w:val="0"/>
+        <w:autoSpaceDE w:val="0"/>
+        <w:autoSpaceDN w:val="0"/>
+        <w:adjustRightInd w:val="0"/>
+        <w:spacing w:after="0" w:line="240" w:lineRule="auto"/>
+        <w:rPr>
+          <w:rFonts w:ascii="Helvetica" w:eastAsiaTheme="minorHAnsi" w:hAnsi="Helvetica" w:cs="Helvetica"/>
+          <w:sz w:val="26"/>
+          <w:szCs w:val="26"/>
+          <w:lang w:eastAsia="en-US"/>
+        </w:rPr>
+      </w:pPr>
+      <w:r>
+        <w:rPr>
+          <w:rFonts w:ascii="Helvetica" w:eastAsiaTheme="minorHAnsi" w:hAnsi="Helvetica" w:cs="Helvetica"/>
+          <w:sz w:val="26"/>
+          <w:szCs w:val="26"/>
+          <w:lang w:eastAsia="en-US"/>
+        </w:rPr>
+        <w:t>(11) 3871-7776 e 7720</w:t>
+      </w:r>
+    </w:p>
+    <w:p>
+      <w:pPr>
+        <w:widowControl w:val="0"/>
+        <w:autoSpaceDE w:val="0"/>
+        <w:autoSpaceDN w:val="0"/>
+        <w:adjustRightInd w:val="0"/>
+        <w:spacing w:after="0" w:line="240" w:lineRule="auto"/>
+        <w:rPr>
+          <w:rFonts w:ascii="Helvetica" w:eastAsiaTheme="minorHAnsi" w:hAnsi="Helvetica" w:cs="Helvetica"/>
+          <w:sz w:val="26"/>
+          <w:szCs w:val="26"/>
+          <w:lang w:eastAsia="en-US"/>
+        </w:rPr>
+      </w:pPr>
+      <w:r>
+        <w:rPr>
+          <w:rFonts w:ascii="Helvetica" w:eastAsiaTheme="minorHAnsi" w:hAnsi="Helvetica" w:cs="Helvetica"/>
+          <w:sz w:val="26"/>
+          <w:szCs w:val="26"/>
+          <w:lang w:eastAsia="en-US"/>
+        </w:rPr>
+        <w:t>imprensa@pompeia.sescsp.org.br</w:t>
       </w:r>
     </w:p>
     <w:p>
@@ -13366,556 +13944,6 @@
         <w:adjustRightInd w:val="0"/>
         <w:spacing w:after="0" w:line="360" w:lineRule="auto"/>
         <w:rPr>
-          <w:b/>
-          <w:sz w:val="24"/>
-          <w:szCs w:val="24"/>
-        </w:rPr>
-      </w:pPr>
-      <w:r>
-        <w:rPr>
-          <w:b/>
-          <w:sz w:val="24"/>
-          <w:szCs w:val="24"/>
-        </w:rPr>
-        <w:t>A4 COMUNICAÇÃO</w:t>
-      </w:r>
-    </w:p>
-    <w:p>
-      <w:pPr>
-        <w:widowControl w:val="0"/>
-        <w:autoSpaceDE w:val="0"/>
-        <w:autoSpaceDN w:val="0"/>
-        <w:adjustRightInd w:val="0"/>
-        <w:spacing w:after="0" w:line="360" w:lineRule="auto"/>
-        <w:rPr>
-          <w:sz w:val="24"/>
-          <w:szCs w:val="24"/>
-        </w:rPr>
-      </w:pPr>
-      <w:r>
-        <w:rPr>
-          <w:sz w:val="24"/>
-          <w:szCs w:val="24"/>
-        </w:rPr>
-        <w:t>Sócia-diretora: Mai Carvalho</w:t>
-      </w:r>
-    </w:p>
-    <w:p>
-      <w:pPr>
-        <w:widowControl w:val="0"/>
-        <w:autoSpaceDE w:val="0"/>
-        <w:autoSpaceDN w:val="0"/>
-        <w:adjustRightInd w:val="0"/>
-        <w:spacing w:after="0" w:line="360" w:lineRule="auto"/>
-        <w:rPr>
-          <w:sz w:val="24"/>
-          <w:szCs w:val="24"/>
-        </w:rPr>
-      </w:pPr>
-      <w:r>
-        <w:rPr>
-          <w:sz w:val="24"/>
-          <w:szCs w:val="24"/>
-        </w:rPr>
-        <w:lastRenderedPageBreak/>
-        <w:t xml:space="preserve">Direção: </w:t>
-      </w:r>
-      <w:proofErr w:type="spellStart"/>
-      <w:r>
-        <w:rPr>
-          <w:sz w:val="24"/>
-          <w:szCs w:val="24"/>
-        </w:rPr>
-        <w:t>Neila</w:t>
-      </w:r>
-      <w:proofErr w:type="spellEnd"/>
-      <w:r>
-        <w:rPr>
-          <w:sz w:val="24"/>
-          <w:szCs w:val="24"/>
-        </w:rPr>
-        <w:t xml:space="preserve"> Carvalho</w:t>
-      </w:r>
-    </w:p>
-    <w:p>
-      <w:pPr>
-        <w:widowControl w:val="0"/>
-        <w:autoSpaceDE w:val="0"/>
-        <w:autoSpaceDN w:val="0"/>
-        <w:adjustRightInd w:val="0"/>
-        <w:spacing w:after="0" w:line="360" w:lineRule="auto"/>
-        <w:rPr>
-          <w:sz w:val="24"/>
-          <w:szCs w:val="24"/>
-        </w:rPr>
-      </w:pPr>
-      <w:r>
-        <w:rPr>
-          <w:sz w:val="24"/>
-          <w:szCs w:val="24"/>
-        </w:rPr>
-        <w:t>Equipe: Danilo Thomaz</w:t>
-      </w:r>
-    </w:p>
-    <w:p>
-      <w:pPr>
-        <w:widowControl w:val="0"/>
-        <w:autoSpaceDE w:val="0"/>
-        <w:autoSpaceDN w:val="0"/>
-        <w:adjustRightInd w:val="0"/>
-        <w:spacing w:after="0" w:line="360" w:lineRule="auto"/>
-        <w:rPr>
-          <w:sz w:val="24"/>
-          <w:szCs w:val="24"/>
-        </w:rPr>
-      </w:pPr>
-      <w:r>
-        <w:rPr>
-          <w:sz w:val="24"/>
-          <w:szCs w:val="24"/>
-        </w:rPr>
-        <w:t>a4com@a4com.com.br| Tel</w:t>
-      </w:r>
-      <w:r>
-        <w:rPr>
-          <w:sz w:val="24"/>
-          <w:szCs w:val="24"/>
-        </w:rPr>
-        <w:t>.</w:t>
-      </w:r>
-      <w:r>
-        <w:rPr>
-          <w:sz w:val="24"/>
-          <w:szCs w:val="24"/>
-        </w:rPr>
-        <w:t xml:space="preserve"> </w:t>
-      </w:r>
-      <w:r>
-        <w:rPr>
-          <w:sz w:val="24"/>
-          <w:szCs w:val="24"/>
-        </w:rPr>
-        <w:t>(</w:t>
-      </w:r>
-      <w:r>
-        <w:rPr>
-          <w:sz w:val="24"/>
-          <w:szCs w:val="24"/>
-        </w:rPr>
-        <w:t>55 11</w:t>
-      </w:r>
-      <w:r>
-        <w:rPr>
-          <w:sz w:val="24"/>
-          <w:szCs w:val="24"/>
-        </w:rPr>
-        <w:t>)</w:t>
-      </w:r>
-      <w:r>
-        <w:rPr>
-          <w:sz w:val="24"/>
-          <w:szCs w:val="24"/>
-        </w:rPr>
-        <w:t xml:space="preserve"> 3897 4122</w:t>
-      </w:r>
-    </w:p>
-    <w:p>
-      <w:pPr>
-        <w:widowControl w:val="0"/>
-        <w:autoSpaceDE w:val="0"/>
-        <w:autoSpaceDN w:val="0"/>
-        <w:adjustRightInd w:val="0"/>
-        <w:spacing w:after="0" w:line="360" w:lineRule="auto"/>
-        <w:rPr>
-          <w:sz w:val="24"/>
-          <w:szCs w:val="24"/>
-        </w:rPr>
-      </w:pPr>
-    </w:p>
-    <w:p>
-      <w:pPr>
-        <w:widowControl w:val="0"/>
-        <w:autoSpaceDE w:val="0"/>
-        <w:autoSpaceDN w:val="0"/>
-        <w:adjustRightInd w:val="0"/>
-        <w:spacing w:after="0" w:line="360" w:lineRule="auto"/>
-        <w:rPr>
-          <w:b/>
-          <w:sz w:val="24"/>
-          <w:szCs w:val="24"/>
-        </w:rPr>
-      </w:pPr>
-      <w:r>
-        <w:rPr>
-          <w:b/>
-          <w:sz w:val="24"/>
-          <w:szCs w:val="24"/>
-        </w:rPr>
-        <w:t>SESC POMPEIA</w:t>
-      </w:r>
-    </w:p>
-    <w:p>
-      <w:pPr>
-        <w:widowControl w:val="0"/>
-        <w:autoSpaceDE w:val="0"/>
-        <w:autoSpaceDN w:val="0"/>
-        <w:adjustRightInd w:val="0"/>
-        <w:spacing w:after="0" w:line="360" w:lineRule="auto"/>
-        <w:rPr>
-          <w:sz w:val="24"/>
-          <w:szCs w:val="24"/>
-        </w:rPr>
-      </w:pPr>
-      <w:r>
-        <w:rPr>
-          <w:sz w:val="24"/>
-          <w:szCs w:val="24"/>
-        </w:rPr>
-        <w:t xml:space="preserve">Coordenação: Roberta Della </w:t>
-      </w:r>
-      <w:proofErr w:type="spellStart"/>
-      <w:r>
-        <w:rPr>
-          <w:sz w:val="24"/>
-          <w:szCs w:val="24"/>
-        </w:rPr>
-        <w:t>Noce</w:t>
-      </w:r>
-      <w:proofErr w:type="spellEnd"/>
-      <w:r>
-        <w:rPr>
-          <w:sz w:val="24"/>
-          <w:szCs w:val="24"/>
-        </w:rPr>
-        <w:t xml:space="preserve"> | </w:t>
-      </w:r>
-      <w:r>
-        <w:rPr>
-          <w:sz w:val="24"/>
-          <w:szCs w:val="24"/>
-        </w:rPr>
-        <w:t>Tel. (</w:t>
-      </w:r>
-      <w:r>
-        <w:rPr>
-          <w:sz w:val="24"/>
-          <w:szCs w:val="24"/>
-        </w:rPr>
-        <w:t>55 11</w:t>
-      </w:r>
-      <w:r>
-        <w:rPr>
-          <w:sz w:val="24"/>
-          <w:szCs w:val="24"/>
-        </w:rPr>
-        <w:t>)</w:t>
-      </w:r>
-      <w:r>
-        <w:rPr>
-          <w:sz w:val="24"/>
-          <w:szCs w:val="24"/>
-        </w:rPr>
-        <w:t xml:space="preserve"> 3871</w:t>
-      </w:r>
-      <w:r>
-        <w:rPr>
-          <w:sz w:val="24"/>
-          <w:szCs w:val="24"/>
-        </w:rPr>
-        <w:t xml:space="preserve"> </w:t>
-      </w:r>
-      <w:r>
-        <w:rPr>
-          <w:sz w:val="24"/>
-          <w:szCs w:val="24"/>
-        </w:rPr>
-        <w:t>7740</w:t>
-      </w:r>
-    </w:p>
-    <w:p>
-      <w:pPr>
-        <w:widowControl w:val="0"/>
-        <w:autoSpaceDE w:val="0"/>
-        <w:autoSpaceDN w:val="0"/>
-        <w:adjustRightInd w:val="0"/>
-        <w:spacing w:after="0" w:line="360" w:lineRule="auto"/>
-        <w:rPr>
-          <w:sz w:val="24"/>
-          <w:szCs w:val="24"/>
-        </w:rPr>
-      </w:pPr>
-      <w:r>
-        <w:rPr>
-          <w:sz w:val="24"/>
-          <w:szCs w:val="24"/>
-        </w:rPr>
-        <w:t xml:space="preserve">Igor Cruz: </w:t>
-      </w:r>
-      <w:r>
-        <w:rPr>
-          <w:sz w:val="24"/>
-          <w:szCs w:val="24"/>
-        </w:rPr>
-        <w:t>Tel. (</w:t>
-      </w:r>
-      <w:r>
-        <w:rPr>
-          <w:sz w:val="24"/>
-          <w:szCs w:val="24"/>
-        </w:rPr>
-        <w:t>55 11</w:t>
-      </w:r>
-      <w:r>
-        <w:rPr>
-          <w:sz w:val="24"/>
-          <w:szCs w:val="24"/>
-        </w:rPr>
-        <w:t>)</w:t>
-      </w:r>
-      <w:r>
-        <w:rPr>
-          <w:sz w:val="24"/>
-          <w:szCs w:val="24"/>
-        </w:rPr>
-        <w:t xml:space="preserve"> 3871</w:t>
-      </w:r>
-      <w:r>
-        <w:rPr>
-          <w:sz w:val="24"/>
-          <w:szCs w:val="24"/>
-        </w:rPr>
-        <w:t xml:space="preserve"> </w:t>
-      </w:r>
-      <w:r>
-        <w:rPr>
-          <w:sz w:val="24"/>
-          <w:szCs w:val="24"/>
-        </w:rPr>
-        <w:t>7776</w:t>
-      </w:r>
-    </w:p>
-    <w:p>
-      <w:pPr>
-        <w:widowControl w:val="0"/>
-        <w:autoSpaceDE w:val="0"/>
-        <w:autoSpaceDN w:val="0"/>
-        <w:adjustRightInd w:val="0"/>
-        <w:spacing w:after="0" w:line="360" w:lineRule="auto"/>
-        <w:rPr>
-          <w:sz w:val="24"/>
-          <w:szCs w:val="24"/>
-        </w:rPr>
-      </w:pPr>
-      <w:r>
-        <w:rPr>
-          <w:sz w:val="24"/>
-          <w:szCs w:val="24"/>
-        </w:rPr>
-        <w:t xml:space="preserve">Amauri Martins: </w:t>
-      </w:r>
-      <w:r>
-        <w:rPr>
-          <w:sz w:val="24"/>
-          <w:szCs w:val="24"/>
-        </w:rPr>
-        <w:t>Tel. (</w:t>
-      </w:r>
-      <w:r>
-        <w:rPr>
-          <w:sz w:val="24"/>
-          <w:szCs w:val="24"/>
-        </w:rPr>
-        <w:t>55 11</w:t>
-      </w:r>
-      <w:r>
-        <w:rPr>
-          <w:sz w:val="24"/>
-          <w:szCs w:val="24"/>
-        </w:rPr>
-        <w:t>)</w:t>
-      </w:r>
-      <w:r>
-        <w:rPr>
-          <w:sz w:val="24"/>
-          <w:szCs w:val="24"/>
-        </w:rPr>
-        <w:t xml:space="preserve"> 3871</w:t>
-      </w:r>
-      <w:r>
-        <w:rPr>
-          <w:sz w:val="24"/>
-          <w:szCs w:val="24"/>
-        </w:rPr>
-        <w:t xml:space="preserve"> </w:t>
-      </w:r>
-      <w:r>
-        <w:rPr>
-          <w:sz w:val="24"/>
-          <w:szCs w:val="24"/>
-        </w:rPr>
-        <w:t>7720</w:t>
-      </w:r>
-    </w:p>
-    <w:p>
-      <w:pPr>
-        <w:widowControl w:val="0"/>
-        <w:autoSpaceDE w:val="0"/>
-        <w:autoSpaceDN w:val="0"/>
-        <w:adjustRightInd w:val="0"/>
-        <w:spacing w:after="0" w:line="360" w:lineRule="auto"/>
-        <w:rPr>
-          <w:sz w:val="24"/>
-          <w:szCs w:val="24"/>
-        </w:rPr>
-      </w:pPr>
-      <w:r>
-        <w:rPr>
-          <w:sz w:val="24"/>
-          <w:szCs w:val="24"/>
-        </w:rPr>
-        <w:t>imprensa@pompeia.sescsp.org.br</w:t>
-      </w:r>
-    </w:p>
-    <w:p>
-      <w:pPr>
-        <w:widowControl w:val="0"/>
-        <w:autoSpaceDE w:val="0"/>
-        <w:autoSpaceDN w:val="0"/>
-        <w:adjustRightInd w:val="0"/>
-        <w:spacing w:after="0" w:line="360" w:lineRule="auto"/>
-        <w:rPr>
-          <w:sz w:val="24"/>
-          <w:szCs w:val="24"/>
-        </w:rPr>
-      </w:pPr>
-    </w:p>
-    <w:p>
-      <w:pPr>
-        <w:widowControl w:val="0"/>
-        <w:autoSpaceDE w:val="0"/>
-        <w:autoSpaceDN w:val="0"/>
-        <w:adjustRightInd w:val="0"/>
-        <w:spacing w:after="0" w:line="360" w:lineRule="auto"/>
-        <w:rPr>
-          <w:b/>
-          <w:sz w:val="24"/>
-          <w:szCs w:val="24"/>
-        </w:rPr>
-      </w:pPr>
-      <w:r>
-        <w:rPr>
-          <w:b/>
-          <w:sz w:val="24"/>
-          <w:szCs w:val="24"/>
-        </w:rPr>
-        <w:t>ASSOCIAÇÃO CULTURAL VIDEOBRASIL</w:t>
-      </w:r>
-    </w:p>
-    <w:p>
-      <w:pPr>
-        <w:widowControl w:val="0"/>
-        <w:autoSpaceDE w:val="0"/>
-        <w:autoSpaceDN w:val="0"/>
-        <w:adjustRightInd w:val="0"/>
-        <w:spacing w:after="0" w:line="360" w:lineRule="auto"/>
-        <w:rPr>
-          <w:sz w:val="24"/>
-          <w:szCs w:val="24"/>
-        </w:rPr>
-      </w:pPr>
-      <w:r>
-        <w:rPr>
-          <w:sz w:val="24"/>
-          <w:szCs w:val="24"/>
-        </w:rPr>
-        <w:t>Coordenação: Ana Paula Vargas</w:t>
-      </w:r>
-    </w:p>
-    <w:p>
-      <w:pPr>
-        <w:widowControl w:val="0"/>
-        <w:autoSpaceDE w:val="0"/>
-        <w:autoSpaceDN w:val="0"/>
-        <w:adjustRightInd w:val="0"/>
-        <w:spacing w:after="0" w:line="360" w:lineRule="auto"/>
-        <w:rPr>
-          <w:sz w:val="24"/>
-          <w:szCs w:val="24"/>
-        </w:rPr>
-      </w:pPr>
-      <w:r>
-        <w:rPr>
-          <w:sz w:val="24"/>
-          <w:szCs w:val="24"/>
-        </w:rPr>
-        <w:t xml:space="preserve">Equipe: Deborah Moreira, Eduardo Haddad, Kátia </w:t>
-      </w:r>
-      <w:proofErr w:type="spellStart"/>
-      <w:r>
-        <w:rPr>
-          <w:sz w:val="24"/>
-          <w:szCs w:val="24"/>
-        </w:rPr>
-        <w:t>König</w:t>
-      </w:r>
-      <w:proofErr w:type="spellEnd"/>
-    </w:p>
-    <w:p>
-      <w:pPr>
-        <w:widowControl w:val="0"/>
-        <w:autoSpaceDE w:val="0"/>
-        <w:autoSpaceDN w:val="0"/>
-        <w:adjustRightInd w:val="0"/>
-        <w:spacing w:after="0" w:line="360" w:lineRule="auto"/>
-        <w:rPr>
-          <w:sz w:val="24"/>
-          <w:szCs w:val="24"/>
-        </w:rPr>
-      </w:pPr>
-      <w:r>
-        <w:rPr>
-          <w:sz w:val="24"/>
-          <w:szCs w:val="24"/>
-        </w:rPr>
-        <w:t xml:space="preserve">comunicacao@videobrasil.org.br | </w:t>
-      </w:r>
-      <w:r>
-        <w:rPr>
-          <w:sz w:val="24"/>
-          <w:szCs w:val="24"/>
-        </w:rPr>
-        <w:t>Tel. (</w:t>
-      </w:r>
-      <w:r>
-        <w:rPr>
-          <w:sz w:val="24"/>
-          <w:szCs w:val="24"/>
-        </w:rPr>
-        <w:t>55 11</w:t>
-      </w:r>
-      <w:r>
-        <w:rPr>
-          <w:sz w:val="24"/>
-          <w:szCs w:val="24"/>
-        </w:rPr>
-        <w:t>)</w:t>
-      </w:r>
-      <w:r>
-        <w:rPr>
-          <w:sz w:val="24"/>
-          <w:szCs w:val="24"/>
-        </w:rPr>
-        <w:t xml:space="preserve"> 3645 0516</w:t>
-      </w:r>
-    </w:p>
-    <w:p>
-      <w:pPr>
-        <w:widowControl w:val="0"/>
-        <w:autoSpaceDE w:val="0"/>
-        <w:autoSpaceDN w:val="0"/>
-        <w:adjustRightInd w:val="0"/>
-        <w:spacing w:after="0" w:line="360" w:lineRule="auto"/>
-        <w:rPr>
           <w:sz w:val="24"/>
           <w:szCs w:val="24"/>
         </w:rPr>
@@ -13928,9 +13956,218 @@
         <w:autoSpaceDN w:val="0"/>
         <w:adjustRightInd w:val="0"/>
         <w:spacing w:after="0" w:line="240" w:lineRule="auto"/>
-      </w:pPr>
-    </w:p>
-    <w:bookmarkEnd w:id="0"/>
+        <w:rPr>
+          <w:rFonts w:ascii="Helvetica" w:eastAsiaTheme="minorHAnsi" w:hAnsi="Helvetica" w:cs="Helvetica"/>
+          <w:sz w:val="26"/>
+          <w:szCs w:val="26"/>
+          <w:lang w:eastAsia="en-US"/>
+        </w:rPr>
+      </w:pPr>
+      <w:r>
+        <w:rPr>
+          <w:rFonts w:ascii="Helvetica" w:eastAsiaTheme="minorHAnsi" w:hAnsi="Helvetica" w:cs="Helvetica"/>
+          <w:sz w:val="26"/>
+          <w:szCs w:val="26"/>
+          <w:lang w:eastAsia="en-US"/>
+        </w:rPr>
+        <w:t xml:space="preserve">Comunicação | Associação Cultural </w:t>
+      </w:r>
+      <w:proofErr w:type="spellStart"/>
+      <w:r>
+        <w:rPr>
+          <w:rFonts w:ascii="Helvetica" w:eastAsiaTheme="minorHAnsi" w:hAnsi="Helvetica" w:cs="Helvetica"/>
+          <w:sz w:val="26"/>
+          <w:szCs w:val="26"/>
+          <w:lang w:eastAsia="en-US"/>
+        </w:rPr>
+        <w:t>Videobrasil</w:t>
+      </w:r>
+      <w:proofErr w:type="spellEnd"/>
+    </w:p>
+    <w:p>
+      <w:pPr>
+        <w:widowControl w:val="0"/>
+        <w:autoSpaceDE w:val="0"/>
+        <w:autoSpaceDN w:val="0"/>
+        <w:adjustRightInd w:val="0"/>
+        <w:spacing w:after="0" w:line="240" w:lineRule="auto"/>
+        <w:rPr>
+          <w:rFonts w:ascii="Helvetica" w:eastAsiaTheme="minorHAnsi" w:hAnsi="Helvetica" w:cs="Helvetica"/>
+          <w:sz w:val="26"/>
+          <w:szCs w:val="26"/>
+          <w:lang w:eastAsia="en-US"/>
+        </w:rPr>
+      </w:pPr>
+      <w:r>
+        <w:rPr>
+          <w:rFonts w:ascii="Helvetica" w:eastAsiaTheme="minorHAnsi" w:hAnsi="Helvetica" w:cs="Helvetica"/>
+          <w:sz w:val="26"/>
+          <w:szCs w:val="26"/>
+          <w:lang w:eastAsia="en-US"/>
+        </w:rPr>
+        <w:t>Coordenação: Ana Paula Vargas | paula@videobrasil.org.br</w:t>
+      </w:r>
+    </w:p>
+    <w:p>
+      <w:pPr>
+        <w:widowControl w:val="0"/>
+        <w:autoSpaceDE w:val="0"/>
+        <w:autoSpaceDN w:val="0"/>
+        <w:adjustRightInd w:val="0"/>
+        <w:spacing w:after="0" w:line="240" w:lineRule="auto"/>
+        <w:rPr>
+          <w:rFonts w:ascii="Helvetica" w:eastAsiaTheme="minorHAnsi" w:hAnsi="Helvetica" w:cs="Helvetica"/>
+          <w:sz w:val="26"/>
+          <w:szCs w:val="26"/>
+          <w:lang w:eastAsia="en-US"/>
+        </w:rPr>
+      </w:pPr>
+      <w:r>
+        <w:rPr>
+          <w:rFonts w:ascii="Helvetica" w:eastAsiaTheme="minorHAnsi" w:hAnsi="Helvetica" w:cs="Helvetica"/>
+          <w:sz w:val="26"/>
+          <w:szCs w:val="26"/>
+          <w:lang w:eastAsia="en-US"/>
+        </w:rPr>
+        <w:t>Redação: Deborah Moreira | deborah@videobrasil.org.br</w:t>
+      </w:r>
+    </w:p>
+    <w:p>
+      <w:pPr>
+        <w:widowControl w:val="0"/>
+        <w:autoSpaceDE w:val="0"/>
+        <w:autoSpaceDN w:val="0"/>
+        <w:adjustRightInd w:val="0"/>
+        <w:spacing w:after="0" w:line="240" w:lineRule="auto"/>
+        <w:rPr>
+          <w:rFonts w:ascii="Helvetica" w:eastAsiaTheme="minorHAnsi" w:hAnsi="Helvetica" w:cs="Helvetica"/>
+          <w:sz w:val="26"/>
+          <w:szCs w:val="26"/>
+          <w:lang w:eastAsia="en-US"/>
+        </w:rPr>
+      </w:pPr>
+      <w:r>
+        <w:rPr>
+          <w:rFonts w:ascii="Helvetica" w:eastAsiaTheme="minorHAnsi" w:hAnsi="Helvetica" w:cs="Helvetica"/>
+          <w:sz w:val="26"/>
+          <w:szCs w:val="26"/>
+          <w:lang w:eastAsia="en-US"/>
+        </w:rPr>
+        <w:t>Desenvolvimento web: Eduardo Haddad | eduardo@videobrasil.org.br</w:t>
+      </w:r>
+    </w:p>
+    <w:p>
+      <w:pPr>
+        <w:widowControl w:val="0"/>
+        <w:autoSpaceDE w:val="0"/>
+        <w:autoSpaceDN w:val="0"/>
+        <w:adjustRightInd w:val="0"/>
+        <w:spacing w:after="0" w:line="240" w:lineRule="auto"/>
+        <w:rPr>
+          <w:rFonts w:ascii="Helvetica" w:eastAsiaTheme="minorHAnsi" w:hAnsi="Helvetica" w:cs="Helvetica"/>
+          <w:sz w:val="26"/>
+          <w:szCs w:val="26"/>
+          <w:lang w:eastAsia="en-US"/>
+        </w:rPr>
+      </w:pPr>
+      <w:r>
+        <w:rPr>
+          <w:rFonts w:ascii="Helvetica" w:eastAsiaTheme="minorHAnsi" w:hAnsi="Helvetica" w:cs="Helvetica"/>
+          <w:sz w:val="26"/>
+          <w:szCs w:val="26"/>
+          <w:lang w:eastAsia="en-US"/>
+        </w:rPr>
+        <w:t xml:space="preserve">Mídias Sociais: Kátia </w:t>
+      </w:r>
+      <w:proofErr w:type="spellStart"/>
+      <w:r>
+        <w:rPr>
+          <w:rFonts w:ascii="Helvetica" w:eastAsiaTheme="minorHAnsi" w:hAnsi="Helvetica" w:cs="Helvetica"/>
+          <w:sz w:val="26"/>
+          <w:szCs w:val="26"/>
+          <w:lang w:eastAsia="en-US"/>
+        </w:rPr>
+        <w:t>Kônig</w:t>
+      </w:r>
+      <w:proofErr w:type="spellEnd"/>
+      <w:r>
+        <w:rPr>
+          <w:rFonts w:ascii="Helvetica" w:eastAsiaTheme="minorHAnsi" w:hAnsi="Helvetica" w:cs="Helvetica"/>
+          <w:sz w:val="26"/>
+          <w:szCs w:val="26"/>
+          <w:lang w:eastAsia="en-US"/>
+        </w:rPr>
+        <w:t xml:space="preserve"> | katia@videobrasil.org.br </w:t>
+      </w:r>
+    </w:p>
+    <w:p>
+      <w:pPr>
+        <w:widowControl w:val="0"/>
+        <w:autoSpaceDE w:val="0"/>
+        <w:autoSpaceDN w:val="0"/>
+        <w:adjustRightInd w:val="0"/>
+        <w:spacing w:after="0" w:line="240" w:lineRule="auto"/>
+        <w:rPr>
+          <w:rFonts w:ascii="Helvetica" w:eastAsiaTheme="minorHAnsi" w:hAnsi="Helvetica" w:cs="Helvetica"/>
+          <w:sz w:val="26"/>
+          <w:szCs w:val="26"/>
+          <w:lang w:eastAsia="en-US"/>
+        </w:rPr>
+      </w:pPr>
+      <w:proofErr w:type="spellStart"/>
+      <w:r>
+        <w:rPr>
+          <w:rFonts w:ascii="Helvetica" w:eastAsiaTheme="minorHAnsi" w:hAnsi="Helvetica" w:cs="Helvetica"/>
+          <w:sz w:val="26"/>
+          <w:szCs w:val="26"/>
+          <w:lang w:eastAsia="en-US"/>
+        </w:rPr>
+        <w:t>Tel</w:t>
+      </w:r>
+      <w:proofErr w:type="spellEnd"/>
+      <w:r>
+        <w:rPr>
+          <w:rFonts w:ascii="Helvetica" w:eastAsiaTheme="minorHAnsi" w:hAnsi="Helvetica" w:cs="Helvetica"/>
+          <w:sz w:val="26"/>
+          <w:szCs w:val="26"/>
+          <w:lang w:eastAsia="en-US"/>
+        </w:rPr>
+        <w:t>: +55 11 3465 0516</w:t>
+      </w:r>
+    </w:p>
+    <w:p>
+      <w:pPr>
+        <w:widowControl w:val="0"/>
+        <w:autoSpaceDE w:val="0"/>
+        <w:autoSpaceDN w:val="0"/>
+        <w:adjustRightInd w:val="0"/>
+        <w:spacing w:after="0" w:line="240" w:lineRule="auto"/>
+        <w:rPr>
+          <w:rFonts w:ascii="Helvetica" w:eastAsiaTheme="minorHAnsi" w:hAnsi="Helvetica" w:cs="Helvetica"/>
+          <w:sz w:val="26"/>
+          <w:szCs w:val="26"/>
+          <w:lang w:eastAsia="en-US"/>
+        </w:rPr>
+      </w:pPr>
+      <w:r>
+        <w:rPr>
+          <w:rFonts w:ascii="Helvetica" w:eastAsiaTheme="minorHAnsi" w:hAnsi="Helvetica" w:cs="Helvetica"/>
+          <w:sz w:val="26"/>
+          <w:szCs w:val="26"/>
+          <w:lang w:eastAsia="en-US"/>
+        </w:rPr>
+        <w:t>comunicacao@videobrasil.org.br</w:t>
+      </w:r>
+    </w:p>
+    <w:p>
+      <w:pPr>
+        <w:widowControl w:val="0"/>
+        <w:autoSpaceDE w:val="0"/>
+        <w:autoSpaceDN w:val="0"/>
+        <w:adjustRightInd w:val="0"/>
+        <w:spacing w:after="0" w:line="240" w:lineRule="auto"/>
+      </w:pPr>
+    </w:p>
     <w:sectPr>
       <w:headerReference w:type="default" r:id="rId17"/>
       <w:footerReference w:type="even" r:id="rId18"/>
@@ -14045,7 +14282,7 @@
         <w:b/>
         <w:noProof/>
       </w:rPr>
-      <w:t>19</w:t>
+      <w:t>6</w:t>
     </w:r>
     <w:r>
       <w:rPr>
@@ -15440,7 +15677,6 @@
   <w:style w:type="character" w:default="1" w:styleId="DefaultParagraphFont">
     <w:name w:val="Default Paragraph Font"/>
     <w:uiPriority w:val="1"/>
-    <w:semiHidden/>
     <w:unhideWhenUsed/>
   </w:style>
   <w:style w:type="table" w:default="1" w:styleId="TableNormal">
@@ -15977,7 +16213,6 @@
   <w:style w:type="character" w:default="1" w:styleId="DefaultParagraphFont">
     <w:name w:val="Default Paragraph Font"/>
     <w:uiPriority w:val="1"/>
-    <w:semiHidden/>
     <w:unhideWhenUsed/>
   </w:style>
   <w:style w:type="table" w:default="1" w:styleId="TableNormal">
@@ -16634,7 +16869,7 @@
 </file>
 
 <file path=customXml/itemProps1.xml><?xml version="1.0" encoding="utf-8"?>
-<ds:datastoreItem xmlns:ds="http://schemas.openxmlformats.org/officeDocument/2006/customXml" ds:itemID="{528A2608-5CAA-C541-AE64-4A303378FA4C}">
+<ds:datastoreItem xmlns:ds="http://schemas.openxmlformats.org/officeDocument/2006/customXml" ds:itemID="{336EFEDB-60C1-CC4D-9D1F-C0FCB1F37626}">
   <ds:schemaRefs>
     <ds:schemaRef ds:uri="http://schemas.openxmlformats.org/officeDocument/2006/bibliography"/>
   </ds:schemaRefs>

</xml_diff>